<commit_message>
added 5 different blog ideas about TypeScript & React and final draft of the blog intro
</commit_message>
<xml_diff>
--- a/React_TypeScript Article_001.docx
+++ b/React_TypeScript Article_001.docx
@@ -3,11 +3,1284 @@
 <w:document xmlns:wpc="http://schemas.microsoft.com/office/word/2010/wordprocessingCanvas" xmlns:cx="http://schemas.microsoft.com/office/drawing/2014/chartex" xmlns:cx1="http://schemas.microsoft.com/office/drawing/2015/9/8/chartex" xmlns:cx2="http://schemas.microsoft.com/office/drawing/2015/10/21/chartex" xmlns:cx3="http://schemas.microsoft.com/office/drawing/2016/5/9/chartex" xmlns:cx4="http://schemas.microsoft.com/office/drawing/2016/5/10/chartex" xmlns:cx5="http://schemas.microsoft.com/office/drawing/2016/5/11/chartex" xmlns:cx6="http://schemas.microsoft.com/office/drawing/2016/5/12/chartex" xmlns:cx7="http://schemas.microsoft.com/office/drawing/2016/5/13/chartex" xmlns:cx8="http://schemas.microsoft.com/office/drawing/2016/5/14/chartex" xmlns:mc="http://schemas.openxmlformats.org/markup-compatibility/2006" xmlns:aink="http://schemas.microsoft.com/office/drawing/2016/ink" xmlns:am3d="http://schemas.microsoft.com/office/drawing/2017/model3d" xmlns:o="urn:schemas-microsoft-com:office:office" xmlns:r="http://schemas.openxmlformats.org/officeDocument/2006/relationships" xmlns:m="http://schemas.openxmlformats.org/officeDocument/2006/math" xmlns:v="urn:schemas-microsoft-com:vml" xmlns:wp14="http://schemas.microsoft.com/office/word/2010/wordprocessingDrawing" xmlns:wp="http://schemas.openxmlformats.org/drawingml/2006/wordprocessingDrawing" xmlns:w10="urn:schemas-microsoft-com:office:word" xmlns:w="http://schemas.openxmlformats.org/wordprocessingml/2006/main" xmlns:w14="http://schemas.microsoft.com/office/word/2010/wordml" xmlns:w15="http://schemas.microsoft.com/office/word/2012/wordml" xmlns:w16cid="http://schemas.microsoft.com/office/word/2016/wordml/cid" xmlns:w16se="http://schemas.microsoft.com/office/word/2015/wordml/symex" xmlns:wpg="http://schemas.microsoft.com/office/word/2010/wordprocessingGroup" xmlns:wpi="http://schemas.microsoft.com/office/word/2010/wordprocessingInk" xmlns:wne="http://schemas.microsoft.com/office/word/2006/wordml" xmlns:wps="http://schemas.microsoft.com/office/word/2010/wordprocessingShape" mc:Ignorable="w14 w15 w16se w16cid wp14">
   <w:body>
     <w:p>
-      <w:r>
+      <w:pPr>
+        <w:rPr>
+          <w:b/>
+          <w:bCs/>
+          <w:sz w:val="28"/>
+          <w:szCs w:val="28"/>
+        </w:rPr>
+      </w:pPr>
+      <w:r>
+        <w:rPr>
+          <w:b/>
+          <w:bCs/>
+          <w:sz w:val="28"/>
+          <w:szCs w:val="28"/>
+        </w:rPr>
         <w:t>Introduction to React &amp; TypeScript Building with Vite.</w:t>
       </w:r>
+      <w:r>
+        <w:rPr>
+          <w:b/>
+          <w:bCs/>
+          <w:sz w:val="28"/>
+          <w:szCs w:val="28"/>
+        </w:rPr>
+        <w:t xml:space="preserve"> Beginner Guide</w:t>
+      </w:r>
+    </w:p>
+    <w:p>
+      <w:pPr>
+        <w:rPr>
+          <w:sz w:val="32"/>
+          <w:szCs w:val="32"/>
+        </w:rPr>
+      </w:pPr>
+      <w:r>
+        <w:rPr>
+          <w:rStyle w:val="Strong"/>
+          <w:sz w:val="24"/>
+          <w:szCs w:val="24"/>
+          <w:highlight w:val="cyan"/>
+        </w:rPr>
+        <w:t>5 different variants</w:t>
+      </w:r>
+      <w:r>
+        <w:rPr>
+          <w:sz w:val="24"/>
+          <w:szCs w:val="24"/>
+          <w:highlight w:val="cyan"/>
+        </w:rPr>
+        <w:t xml:space="preserve"> of blog article ideas on using TypeScript in React, tailored for beginners:</w:t>
+      </w:r>
+    </w:p>
+    <w:p>
+      <w:pPr>
+        <w:spacing w:before="100" w:beforeAutospacing="1" w:after="100" w:afterAutospacing="1" w:line="240" w:lineRule="auto"/>
+        <w:outlineLvl w:val="2"/>
+      </w:pPr>
+      <w:r>
+        <w:t>1. "A Beginner’s Guide to Using TypeScript with React: From Setup to Deployment"</w:t>
+      </w:r>
+    </w:p>
+    <w:p>
+      <w:pPr>
+        <w:spacing w:before="100" w:beforeAutospacing="1" w:after="100" w:afterAutospacing="1" w:line="240" w:lineRule="auto"/>
+      </w:pPr>
+      <w:r>
+        <w:t>Outline:</w:t>
+      </w:r>
+    </w:p>
+    <w:p>
+      <w:pPr>
+        <w:numPr>
+          <w:ilvl w:val="0"/>
+          <w:numId w:val="1"/>
+        </w:numPr>
+        <w:spacing w:before="100" w:beforeAutospacing="1" w:after="100" w:afterAutospacing="1" w:line="240" w:lineRule="auto"/>
+      </w:pPr>
+      <w:r>
+        <w:t>Introduction to TypeScript and why it's beneficial in React projects.</w:t>
+      </w:r>
+    </w:p>
+    <w:p>
+      <w:pPr>
+        <w:numPr>
+          <w:ilvl w:val="0"/>
+          <w:numId w:val="1"/>
+        </w:numPr>
+        <w:spacing w:before="100" w:beforeAutospacing="1" w:after="100" w:afterAutospacing="1" w:line="240" w:lineRule="auto"/>
+      </w:pPr>
+      <w:r>
+        <w:t>Step-by-step guide on setting up a new React project with TypeScript using create-react-app or Vite.</w:t>
+      </w:r>
+    </w:p>
+    <w:p>
+      <w:pPr>
+        <w:numPr>
+          <w:ilvl w:val="0"/>
+          <w:numId w:val="1"/>
+        </w:numPr>
+        <w:spacing w:before="100" w:beforeAutospacing="1" w:after="100" w:afterAutospacing="1" w:line="240" w:lineRule="auto"/>
+      </w:pPr>
+      <w:r>
+        <w:t>Building a simple functional component with TypeScript.</w:t>
+      </w:r>
+    </w:p>
+    <w:p>
+      <w:pPr>
+        <w:numPr>
+          <w:ilvl w:val="0"/>
+          <w:numId w:val="1"/>
+        </w:numPr>
+        <w:spacing w:before="100" w:beforeAutospacing="1" w:after="100" w:afterAutospacing="1" w:line="240" w:lineRule="auto"/>
+      </w:pPr>
+      <w:r>
+        <w:t>Tips for managing types in props, state, and events.</w:t>
+      </w:r>
+    </w:p>
+    <w:p>
+      <w:pPr>
+        <w:numPr>
+          <w:ilvl w:val="0"/>
+          <w:numId w:val="1"/>
+        </w:numPr>
+        <w:spacing w:before="100" w:beforeAutospacing="1" w:after="100" w:afterAutospacing="1" w:line="240" w:lineRule="auto"/>
+      </w:pPr>
+      <w:r>
+        <w:t>Conclusion with key takeaways and further learning resources.</w:t>
+      </w:r>
+    </w:p>
+    <w:p>
+      <w:pPr>
+        <w:spacing w:after="0" w:line="240" w:lineRule="auto"/>
+      </w:pPr>
+      <w:r>
+        <w:pict w14:anchorId="0515FFD1">
+          <v:rect id="_x0000_i1025" style="width:0;height:1.5pt" o:hralign="center" o:hrstd="t" o:hr="t" fillcolor="#a0a0a0" stroked="f"/>
+        </w:pict>
+      </w:r>
+    </w:p>
+    <w:p>
+      <w:pPr>
+        <w:spacing w:before="100" w:beforeAutospacing="1" w:after="100" w:afterAutospacing="1" w:line="240" w:lineRule="auto"/>
+        <w:outlineLvl w:val="2"/>
+      </w:pPr>
+      <w:r>
+        <w:t>2. "Top 5 TypeScript Concepts Every React Developer Should Know"</w:t>
+      </w:r>
+    </w:p>
+    <w:p>
+      <w:pPr>
+        <w:spacing w:before="100" w:beforeAutospacing="1" w:after="100" w:afterAutospacing="1" w:line="240" w:lineRule="auto"/>
+      </w:pPr>
+      <w:r>
+        <w:t>Outline:</w:t>
+      </w:r>
+    </w:p>
+    <w:p>
+      <w:pPr>
+        <w:numPr>
+          <w:ilvl w:val="0"/>
+          <w:numId w:val="2"/>
+        </w:numPr>
+        <w:spacing w:before="100" w:beforeAutospacing="1" w:after="100" w:afterAutospacing="1" w:line="240" w:lineRule="auto"/>
+      </w:pPr>
+      <w:r>
+        <w:t>Introduction to the synergy between React and TypeScript.</w:t>
+      </w:r>
+    </w:p>
+    <w:p>
+      <w:pPr>
+        <w:numPr>
+          <w:ilvl w:val="0"/>
+          <w:numId w:val="2"/>
+        </w:numPr>
+        <w:spacing w:before="100" w:beforeAutospacing="1" w:after="100" w:afterAutospacing="1" w:line="240" w:lineRule="auto"/>
+      </w:pPr>
+      <w:r>
+        <w:t>Detailed explanation of key TypeScript concepts:</w:t>
+      </w:r>
+    </w:p>
+    <w:p>
+      <w:pPr>
+        <w:numPr>
+          <w:ilvl w:val="1"/>
+          <w:numId w:val="2"/>
+        </w:numPr>
+        <w:spacing w:before="100" w:beforeAutospacing="1" w:after="100" w:afterAutospacing="1" w:line="240" w:lineRule="auto"/>
+      </w:pPr>
+      <w:r>
+        <w:t>Interfaces for props.</w:t>
+      </w:r>
+    </w:p>
+    <w:p>
+      <w:pPr>
+        <w:numPr>
+          <w:ilvl w:val="1"/>
+          <w:numId w:val="2"/>
+        </w:numPr>
+        <w:spacing w:before="100" w:beforeAutospacing="1" w:after="100" w:afterAutospacing="1" w:line="240" w:lineRule="auto"/>
+      </w:pPr>
+      <w:r>
+        <w:t>Generics in React components.</w:t>
+      </w:r>
+    </w:p>
+    <w:p>
+      <w:pPr>
+        <w:numPr>
+          <w:ilvl w:val="1"/>
+          <w:numId w:val="2"/>
+        </w:numPr>
+        <w:spacing w:before="100" w:beforeAutospacing="1" w:after="100" w:afterAutospacing="1" w:line="240" w:lineRule="auto"/>
+      </w:pPr>
+      <w:r>
+        <w:t>Union and intersection types.</w:t>
+      </w:r>
+    </w:p>
+    <w:p>
+      <w:pPr>
+        <w:numPr>
+          <w:ilvl w:val="1"/>
+          <w:numId w:val="2"/>
+        </w:numPr>
+        <w:spacing w:before="100" w:beforeAutospacing="1" w:after="100" w:afterAutospacing="1" w:line="240" w:lineRule="auto"/>
+      </w:pPr>
+      <w:r>
+        <w:t>Type inference in functional components.</w:t>
+      </w:r>
+    </w:p>
+    <w:p>
+      <w:pPr>
+        <w:numPr>
+          <w:ilvl w:val="1"/>
+          <w:numId w:val="2"/>
+        </w:numPr>
+        <w:spacing w:before="100" w:beforeAutospacing="1" w:after="100" w:afterAutospacing="1" w:line="240" w:lineRule="auto"/>
+      </w:pPr>
+      <w:r>
+        <w:t>Handling React events with TypeScript.</w:t>
+      </w:r>
+    </w:p>
+    <w:p>
+      <w:pPr>
+        <w:numPr>
+          <w:ilvl w:val="0"/>
+          <w:numId w:val="2"/>
+        </w:numPr>
+        <w:spacing w:before="100" w:beforeAutospacing="1" w:after="100" w:afterAutospacing="1" w:line="240" w:lineRule="auto"/>
+      </w:pPr>
+      <w:r>
+        <w:t>Practical code examples for each concept.</w:t>
+      </w:r>
+    </w:p>
+    <w:p>
+      <w:pPr>
+        <w:numPr>
+          <w:ilvl w:val="0"/>
+          <w:numId w:val="2"/>
+        </w:numPr>
+        <w:spacing w:before="100" w:beforeAutospacing="1" w:after="100" w:afterAutospacing="1" w:line="240" w:lineRule="auto"/>
+      </w:pPr>
+      <w:r>
+        <w:t>Conclusion with a quiz or challenge for readers to practice.</w:t>
+      </w:r>
+    </w:p>
+    <w:p>
+      <w:pPr>
+        <w:spacing w:after="0" w:line="240" w:lineRule="auto"/>
+      </w:pPr>
+      <w:r>
+        <w:pict w14:anchorId="3803B1CE">
+          <v:rect id="_x0000_i1026" style="width:0;height:1.5pt" o:hralign="center" o:hrstd="t" o:hr="t" fillcolor="#a0a0a0" stroked="f"/>
+        </w:pict>
+      </w:r>
+    </w:p>
+    <w:p>
+      <w:pPr>
+        <w:spacing w:before="100" w:beforeAutospacing="1" w:after="100" w:afterAutospacing="1" w:line="240" w:lineRule="auto"/>
+        <w:outlineLvl w:val="2"/>
+      </w:pPr>
+      <w:r>
+        <w:t xml:space="preserve">3. "Building a </w:t>
+      </w:r>
+      <w:proofErr w:type="spellStart"/>
+      <w:r>
+        <w:t>Todo</w:t>
+      </w:r>
+      <w:proofErr w:type="spellEnd"/>
+      <w:r>
+        <w:t xml:space="preserve"> App in React with TypeScript: A Hands-On Project"</w:t>
+      </w:r>
+    </w:p>
+    <w:p>
+      <w:pPr>
+        <w:spacing w:before="100" w:beforeAutospacing="1" w:after="100" w:afterAutospacing="1" w:line="240" w:lineRule="auto"/>
+      </w:pPr>
+      <w:r>
+        <w:t>Outline:</w:t>
+      </w:r>
+    </w:p>
+    <w:p>
+      <w:pPr>
+        <w:numPr>
+          <w:ilvl w:val="0"/>
+          <w:numId w:val="3"/>
+        </w:numPr>
+        <w:spacing w:before="100" w:beforeAutospacing="1" w:after="100" w:afterAutospacing="1" w:line="240" w:lineRule="auto"/>
+      </w:pPr>
+      <w:r>
+        <w:t>Introduction to the project and learning goals.</w:t>
+      </w:r>
+    </w:p>
+    <w:p>
+      <w:pPr>
+        <w:numPr>
+          <w:ilvl w:val="0"/>
+          <w:numId w:val="3"/>
+        </w:numPr>
+        <w:spacing w:before="100" w:beforeAutospacing="1" w:after="100" w:afterAutospacing="1" w:line="240" w:lineRule="auto"/>
+      </w:pPr>
+      <w:r>
+        <w:t>Setting up the React + TypeScript project.</w:t>
+      </w:r>
+    </w:p>
+    <w:p>
+      <w:pPr>
+        <w:numPr>
+          <w:ilvl w:val="0"/>
+          <w:numId w:val="3"/>
+        </w:numPr>
+        <w:spacing w:before="100" w:beforeAutospacing="1" w:after="100" w:afterAutospacing="1" w:line="240" w:lineRule="auto"/>
+      </w:pPr>
+      <w:r>
+        <w:t>Creating and typing components:</w:t>
+      </w:r>
+    </w:p>
+    <w:p>
+      <w:pPr>
+        <w:numPr>
+          <w:ilvl w:val="1"/>
+          <w:numId w:val="3"/>
+        </w:numPr>
+        <w:spacing w:before="100" w:beforeAutospacing="1" w:after="100" w:afterAutospacing="1" w:line="240" w:lineRule="auto"/>
+      </w:pPr>
+      <w:proofErr w:type="spellStart"/>
+      <w:r>
+        <w:t>Todo</w:t>
+      </w:r>
+      <w:proofErr w:type="spellEnd"/>
+      <w:r>
+        <w:t xml:space="preserve"> list.</w:t>
+      </w:r>
+    </w:p>
+    <w:p>
+      <w:pPr>
+        <w:numPr>
+          <w:ilvl w:val="1"/>
+          <w:numId w:val="3"/>
+        </w:numPr>
+        <w:spacing w:before="100" w:beforeAutospacing="1" w:after="100" w:afterAutospacing="1" w:line="240" w:lineRule="auto"/>
+      </w:pPr>
+      <w:r>
+        <w:t xml:space="preserve">Add new </w:t>
+      </w:r>
+      <w:proofErr w:type="spellStart"/>
+      <w:r>
+        <w:t>todo</w:t>
+      </w:r>
+      <w:proofErr w:type="spellEnd"/>
+      <w:r>
+        <w:t xml:space="preserve"> form.</w:t>
+      </w:r>
+    </w:p>
+    <w:p>
+      <w:pPr>
+        <w:numPr>
+          <w:ilvl w:val="1"/>
+          <w:numId w:val="3"/>
+        </w:numPr>
+        <w:spacing w:before="100" w:beforeAutospacing="1" w:after="100" w:afterAutospacing="1" w:line="240" w:lineRule="auto"/>
+      </w:pPr>
+      <w:r>
+        <w:t>Handling component state and props with TypeScript.</w:t>
+      </w:r>
+    </w:p>
+    <w:p>
+      <w:pPr>
+        <w:numPr>
+          <w:ilvl w:val="0"/>
+          <w:numId w:val="3"/>
+        </w:numPr>
+        <w:spacing w:before="100" w:beforeAutospacing="1" w:after="100" w:afterAutospacing="1" w:line="240" w:lineRule="auto"/>
+      </w:pPr>
+      <w:r>
+        <w:t>Adding event handling and form validation.</w:t>
+      </w:r>
+    </w:p>
+    <w:p>
+      <w:pPr>
+        <w:numPr>
+          <w:ilvl w:val="0"/>
+          <w:numId w:val="3"/>
+        </w:numPr>
+        <w:spacing w:before="100" w:beforeAutospacing="1" w:after="100" w:afterAutospacing="1" w:line="240" w:lineRule="auto"/>
+      </w:pPr>
+      <w:r>
+        <w:t>Finalizing the app and deploying it.</w:t>
+      </w:r>
+    </w:p>
+    <w:p>
+      <w:pPr>
+        <w:numPr>
+          <w:ilvl w:val="0"/>
+          <w:numId w:val="3"/>
+        </w:numPr>
+        <w:spacing w:before="100" w:beforeAutospacing="1" w:after="100" w:afterAutospacing="1" w:line="240" w:lineRule="auto"/>
+      </w:pPr>
+      <w:r>
+        <w:t>Conclusion with a downloadable source code link.</w:t>
+      </w:r>
+    </w:p>
+    <w:p>
+      <w:pPr>
+        <w:spacing w:after="0" w:line="240" w:lineRule="auto"/>
+      </w:pPr>
+      <w:r>
+        <w:lastRenderedPageBreak/>
+        <w:pict w14:anchorId="00C908DD">
+          <v:rect id="_x0000_i1027" style="width:0;height:1.5pt" o:hralign="center" o:hrstd="t" o:hr="t" fillcolor="#a0a0a0" stroked="f"/>
+        </w:pict>
+      </w:r>
+    </w:p>
+    <w:p>
+      <w:pPr>
+        <w:spacing w:before="100" w:beforeAutospacing="1" w:after="100" w:afterAutospacing="1" w:line="240" w:lineRule="auto"/>
+        <w:outlineLvl w:val="2"/>
+      </w:pPr>
+      <w:r>
+        <w:t>4. "Common TypeScript Errors in React and How to Fix Them"</w:t>
+      </w:r>
+    </w:p>
+    <w:p>
+      <w:pPr>
+        <w:spacing w:before="100" w:beforeAutospacing="1" w:after="100" w:afterAutospacing="1" w:line="240" w:lineRule="auto"/>
+      </w:pPr>
+      <w:r>
+        <w:t>Outline:</w:t>
+      </w:r>
+    </w:p>
+    <w:p>
+      <w:pPr>
+        <w:numPr>
+          <w:ilvl w:val="0"/>
+          <w:numId w:val="4"/>
+        </w:numPr>
+        <w:spacing w:before="100" w:beforeAutospacing="1" w:after="100" w:afterAutospacing="1" w:line="240" w:lineRule="auto"/>
+      </w:pPr>
+      <w:r>
+        <w:t>Introduction: Why TypeScript errors can be tricky for beginners.</w:t>
+      </w:r>
+    </w:p>
+    <w:p>
+      <w:pPr>
+        <w:numPr>
+          <w:ilvl w:val="0"/>
+          <w:numId w:val="4"/>
+        </w:numPr>
+        <w:spacing w:before="100" w:beforeAutospacing="1" w:after="100" w:afterAutospacing="1" w:line="240" w:lineRule="auto"/>
+      </w:pPr>
+      <w:r>
+        <w:t>List of common errors with explanations and fixes:</w:t>
+      </w:r>
+    </w:p>
+    <w:p>
+      <w:pPr>
+        <w:numPr>
+          <w:ilvl w:val="1"/>
+          <w:numId w:val="4"/>
+        </w:numPr>
+        <w:spacing w:before="100" w:beforeAutospacing="1" w:after="100" w:afterAutospacing="1" w:line="240" w:lineRule="auto"/>
+      </w:pPr>
+      <w:r>
+        <w:t xml:space="preserve">"Type </w:t>
+      </w:r>
+      <w:proofErr w:type="gramStart"/>
+      <w:r>
+        <w:t>'{ x</w:t>
+      </w:r>
+      <w:proofErr w:type="gramEnd"/>
+      <w:r>
+        <w:t>: string; }' is not assignable to type..." – Misconfigured props.</w:t>
+      </w:r>
+    </w:p>
+    <w:p>
+      <w:pPr>
+        <w:numPr>
+          <w:ilvl w:val="1"/>
+          <w:numId w:val="4"/>
+        </w:numPr>
+        <w:spacing w:before="100" w:beforeAutospacing="1" w:after="100" w:afterAutospacing="1" w:line="240" w:lineRule="auto"/>
+      </w:pPr>
+      <w:r>
+        <w:t>"Property 'y' does not exist on type 'X'" – Incorrect type inference.</w:t>
+      </w:r>
+    </w:p>
+    <w:p>
+      <w:pPr>
+        <w:numPr>
+          <w:ilvl w:val="1"/>
+          <w:numId w:val="4"/>
+        </w:numPr>
+        <w:spacing w:before="100" w:beforeAutospacing="1" w:after="100" w:afterAutospacing="1" w:line="240" w:lineRule="auto"/>
+      </w:pPr>
+      <w:r>
+        <w:t>Event handling issues in forms and buttons.</w:t>
+      </w:r>
+    </w:p>
+    <w:p>
+      <w:pPr>
+        <w:numPr>
+          <w:ilvl w:val="1"/>
+          <w:numId w:val="4"/>
+        </w:numPr>
+        <w:spacing w:before="100" w:beforeAutospacing="1" w:after="100" w:afterAutospacing="1" w:line="240" w:lineRule="auto"/>
+      </w:pPr>
+      <w:r>
+        <w:t>State initialization type mismatch errors.</w:t>
+      </w:r>
+    </w:p>
+    <w:p>
+      <w:pPr>
+        <w:numPr>
+          <w:ilvl w:val="1"/>
+          <w:numId w:val="4"/>
+        </w:numPr>
+        <w:spacing w:before="100" w:beforeAutospacing="1" w:after="100" w:afterAutospacing="1" w:line="240" w:lineRule="auto"/>
+      </w:pPr>
+      <w:r>
+        <w:t>Using any too often and how to avoid it.</w:t>
+      </w:r>
+    </w:p>
+    <w:p>
+      <w:pPr>
+        <w:numPr>
+          <w:ilvl w:val="0"/>
+          <w:numId w:val="4"/>
+        </w:numPr>
+        <w:spacing w:before="100" w:beforeAutospacing="1" w:after="100" w:afterAutospacing="1" w:line="240" w:lineRule="auto"/>
+      </w:pPr>
+      <w:r>
+        <w:t>Conclusion: How to debug TypeScript errors efficiently.</w:t>
+      </w:r>
+    </w:p>
+    <w:p>
+      <w:pPr>
+        <w:spacing w:after="0" w:line="240" w:lineRule="auto"/>
+      </w:pPr>
+      <w:r>
+        <w:pict w14:anchorId="3B65B9FC">
+          <v:rect id="_x0000_i1028" style="width:0;height:1.5pt" o:hralign="center" o:hrstd="t" o:hr="t" fillcolor="#a0a0a0" stroked="f"/>
+        </w:pict>
+      </w:r>
+    </w:p>
+    <w:p>
+      <w:pPr>
+        <w:spacing w:before="100" w:beforeAutospacing="1" w:after="100" w:afterAutospacing="1" w:line="240" w:lineRule="auto"/>
+        <w:outlineLvl w:val="2"/>
+      </w:pPr>
+      <w:r>
+        <w:t>5. "How to Migrate a React Project from JavaScript to TypeScript (Step-by-Step)"</w:t>
+      </w:r>
+    </w:p>
+    <w:p>
+      <w:pPr>
+        <w:spacing w:before="100" w:beforeAutospacing="1" w:after="100" w:afterAutospacing="1" w:line="240" w:lineRule="auto"/>
+      </w:pPr>
+      <w:r>
+        <w:t>Outline:</w:t>
+      </w:r>
+    </w:p>
+    <w:p>
+      <w:pPr>
+        <w:numPr>
+          <w:ilvl w:val="0"/>
+          <w:numId w:val="5"/>
+        </w:numPr>
+        <w:spacing w:before="100" w:beforeAutospacing="1" w:after="100" w:afterAutospacing="1" w:line="240" w:lineRule="auto"/>
+      </w:pPr>
+      <w:r>
+        <w:t>Introduction: Why migrate to TypeScript and its benefits.</w:t>
+      </w:r>
+    </w:p>
+    <w:p>
+      <w:pPr>
+        <w:numPr>
+          <w:ilvl w:val="0"/>
+          <w:numId w:val="5"/>
+        </w:numPr>
+        <w:spacing w:before="100" w:beforeAutospacing="1" w:after="100" w:afterAutospacing="1" w:line="240" w:lineRule="auto"/>
+      </w:pPr>
+      <w:r>
+        <w:t>Prerequisites for migration.</w:t>
+      </w:r>
+    </w:p>
+    <w:p>
+      <w:pPr>
+        <w:numPr>
+          <w:ilvl w:val="0"/>
+          <w:numId w:val="5"/>
+        </w:numPr>
+        <w:spacing w:before="100" w:beforeAutospacing="1" w:after="100" w:afterAutospacing="1" w:line="240" w:lineRule="auto"/>
+      </w:pPr>
+      <w:r>
+        <w:t>Step-by-step process:</w:t>
+      </w:r>
+    </w:p>
+    <w:p>
+      <w:pPr>
+        <w:numPr>
+          <w:ilvl w:val="1"/>
+          <w:numId w:val="5"/>
+        </w:numPr>
+        <w:spacing w:before="100" w:beforeAutospacing="1" w:after="100" w:afterAutospacing="1" w:line="240" w:lineRule="auto"/>
+      </w:pPr>
+      <w:r>
+        <w:t>Installing TypeScript and updating configuration files.</w:t>
+      </w:r>
+    </w:p>
+    <w:p>
+      <w:pPr>
+        <w:numPr>
+          <w:ilvl w:val="1"/>
+          <w:numId w:val="5"/>
+        </w:numPr>
+        <w:spacing w:before="100" w:beforeAutospacing="1" w:after="100" w:afterAutospacing="1" w:line="240" w:lineRule="auto"/>
+      </w:pPr>
+      <w:r>
+        <w:t>Renaming .</w:t>
+      </w:r>
+      <w:proofErr w:type="spellStart"/>
+      <w:r>
+        <w:t>js</w:t>
+      </w:r>
+      <w:proofErr w:type="spellEnd"/>
+      <w:r>
+        <w:t xml:space="preserve"> files </w:t>
+      </w:r>
+      <w:proofErr w:type="gramStart"/>
+      <w:r>
+        <w:t>to .</w:t>
+      </w:r>
+      <w:proofErr w:type="spellStart"/>
+      <w:r>
+        <w:t>tsx</w:t>
+      </w:r>
+      <w:proofErr w:type="spellEnd"/>
+      <w:proofErr w:type="gramEnd"/>
+      <w:r>
+        <w:t xml:space="preserve"> and fixing initial type errors.</w:t>
+      </w:r>
+    </w:p>
+    <w:p>
+      <w:pPr>
+        <w:numPr>
+          <w:ilvl w:val="1"/>
+          <w:numId w:val="5"/>
+        </w:numPr>
+        <w:spacing w:before="100" w:beforeAutospacing="1" w:after="100" w:afterAutospacing="1" w:line="240" w:lineRule="auto"/>
+      </w:pPr>
+      <w:r>
+        <w:t>Adding types to props, state, and functions.</w:t>
+      </w:r>
+    </w:p>
+    <w:p>
+      <w:pPr>
+        <w:numPr>
+          <w:ilvl w:val="1"/>
+          <w:numId w:val="5"/>
+        </w:numPr>
+        <w:spacing w:before="100" w:beforeAutospacing="1" w:after="100" w:afterAutospacing="1" w:line="240" w:lineRule="auto"/>
+      </w:pPr>
+      <w:r>
+        <w:t>Using TypeScript in context and hooks.</w:t>
+      </w:r>
+    </w:p>
+    <w:p>
+      <w:pPr>
+        <w:numPr>
+          <w:ilvl w:val="1"/>
+          <w:numId w:val="5"/>
+        </w:numPr>
+        <w:spacing w:before="100" w:beforeAutospacing="1" w:after="100" w:afterAutospacing="1" w:line="240" w:lineRule="auto"/>
+      </w:pPr>
+      <w:r>
+        <w:t>Refactoring complex components with interfaces and generics.</w:t>
+      </w:r>
+    </w:p>
+    <w:p>
+      <w:pPr>
+        <w:numPr>
+          <w:ilvl w:val="0"/>
+          <w:numId w:val="5"/>
+        </w:numPr>
+        <w:spacing w:before="100" w:beforeAutospacing="1" w:after="100" w:afterAutospacing="1" w:line="240" w:lineRule="auto"/>
+      </w:pPr>
+      <w:r>
+        <w:t>Conclusion with lessons learned and best practices for smooth migration.</w:t>
+      </w:r>
+    </w:p>
+    <w:p>
+      <w:pPr>
+        <w:rPr>
+          <w:b/>
+          <w:bCs/>
+          <w:sz w:val="28"/>
+          <w:szCs w:val="28"/>
+        </w:rPr>
+      </w:pPr>
+    </w:p>
+    <w:p>
+      <w:pPr>
+        <w:rPr>
+          <w:b/>
+          <w:bCs/>
+          <w:sz w:val="24"/>
+          <w:szCs w:val="24"/>
+        </w:rPr>
+      </w:pPr>
+      <w:r>
+        <w:rPr>
+          <w:b/>
+          <w:bCs/>
+          <w:sz w:val="24"/>
+          <w:szCs w:val="24"/>
+        </w:rPr>
+        <w:t>Intro v1</w:t>
+      </w:r>
+    </w:p>
+    <w:p>
+      <w:r>
+        <w:rPr>
+          <w:highlight w:val="yellow"/>
+        </w:rPr>
+        <w:t xml:space="preserve">Typescript is increasingly becoming essential tool and an industry standard in the web development. As a beginner who </w:t>
+      </w:r>
+      <w:r>
+        <w:rPr>
+          <w:highlight w:val="yellow"/>
+        </w:rPr>
+        <w:t>has a</w:t>
+      </w:r>
+      <w:r>
+        <w:rPr>
+          <w:highlight w:val="yellow"/>
+        </w:rPr>
+        <w:t xml:space="preserve"> good</w:t>
+      </w:r>
+      <w:r>
+        <w:rPr>
+          <w:highlight w:val="yellow"/>
+        </w:rPr>
+        <w:t xml:space="preserve"> grasp</w:t>
+      </w:r>
+      <w:r>
+        <w:rPr>
+          <w:highlight w:val="yellow"/>
+        </w:rPr>
+        <w:t xml:space="preserve"> of React, adding TypeScript under your toolbelt will set you</w:t>
+      </w:r>
+      <w:r>
+        <w:rPr>
+          <w:highlight w:val="yellow"/>
+        </w:rPr>
+        <w:t xml:space="preserve"> up for a success in your career or stand tall in your interviews</w:t>
+      </w:r>
+      <w:r>
+        <w:rPr>
+          <w:highlight w:val="yellow"/>
+        </w:rPr>
+        <w:t xml:space="preserve">. TypeScript is becoming increasingly popular among React developers because of the additional safety and tooling it offers. </w:t>
+      </w:r>
+      <w:r>
+        <w:rPr>
+          <w:highlight w:val="yellow"/>
+        </w:rPr>
+        <w:t>TypeScript essentially adds type-checking mechanisms in your code to enforce quality code, enabling you</w:t>
+      </w:r>
+      <w:r>
+        <w:rPr>
+          <w:highlight w:val="yellow"/>
+        </w:rPr>
+        <w:t xml:space="preserve"> </w:t>
+      </w:r>
+      <w:r>
+        <w:rPr>
+          <w:highlight w:val="yellow"/>
+        </w:rPr>
+        <w:t>to</w:t>
+      </w:r>
+      <w:r>
+        <w:rPr>
+          <w:highlight w:val="yellow"/>
+        </w:rPr>
+        <w:t xml:space="preserve"> catch errors early </w:t>
+      </w:r>
+      <w:r>
+        <w:rPr>
+          <w:highlight w:val="yellow"/>
+        </w:rPr>
+        <w:t xml:space="preserve">on </w:t>
+      </w:r>
+      <w:r>
+        <w:rPr>
+          <w:highlight w:val="yellow"/>
+        </w:rPr>
+        <w:t>during development</w:t>
+      </w:r>
+      <w:r>
+        <w:rPr>
+          <w:highlight w:val="yellow"/>
+        </w:rPr>
+        <w:t xml:space="preserve"> without the need of you heading to the browser console and figure out the bugs during the run time. TypeScript also allow you to </w:t>
+      </w:r>
+      <w:r>
+        <w:rPr>
+          <w:highlight w:val="yellow"/>
+        </w:rPr>
+        <w:t>write self-documenting code, and improve code maintainability</w:t>
+      </w:r>
+      <w:r>
+        <w:rPr>
+          <w:highlight w:val="yellow"/>
+        </w:rPr>
+        <w:t xml:space="preserve"> a</w:t>
+      </w:r>
+      <w:r>
+        <w:rPr>
+          <w:highlight w:val="yellow"/>
+        </w:rPr>
+        <w:t>s well as</w:t>
+      </w:r>
+      <w:r>
+        <w:rPr>
+          <w:highlight w:val="yellow"/>
+        </w:rPr>
+        <w:t xml:space="preserve"> easy refactoring of large applications</w:t>
+      </w:r>
+      <w:r>
+        <w:rPr>
+          <w:highlight w:val="yellow"/>
+        </w:rPr>
+        <w:t>.</w:t>
+      </w:r>
+      <w:r>
+        <w:rPr>
+          <w:highlight w:val="yellow"/>
+        </w:rPr>
+        <w:t xml:space="preserve"> These are few reasons that you may want to consider when adopting TypeScript as initial investment in your code that pays off in the long run.</w:t>
+      </w:r>
+    </w:p>
+    <w:p>
+      <w:pPr>
+        <w:rPr>
+          <w:b/>
+          <w:bCs/>
+          <w:sz w:val="24"/>
+          <w:szCs w:val="24"/>
+        </w:rPr>
+      </w:pPr>
+      <w:r>
+        <w:rPr>
+          <w:b/>
+          <w:bCs/>
+          <w:sz w:val="24"/>
+          <w:szCs w:val="24"/>
+        </w:rPr>
+        <w:t xml:space="preserve">Intro V2 </w:t>
+      </w:r>
+    </w:p>
+    <w:p>
+      <w:pPr>
+        <w:rPr>
+          <w:highlight w:val="green"/>
+        </w:rPr>
+      </w:pPr>
+      <w:r>
+        <w:rPr>
+          <w:highlight w:val="green"/>
+        </w:rPr>
+        <w:lastRenderedPageBreak/>
+        <w:t>TypeScript is quickly becoming a must-have skill and a standard in the web development world. If you already have a solid understanding of React, learning TypeScript is a smart move—it can boost your career prospects and help you stand out in interviews. Many React developers are adopting TypeScript because it offers added safety and better tools for writing reliable code. By adding type-checking, TypeScript helps catch errors early, so you don’t have to spend time troubleshooting bugs in the browser at runtime. It also makes your code easier to read, maintain, and refactor, especially in larger projects. These benefits make TypeScript a valuable investment that will pay off as your projects grow</w:t>
+      </w:r>
+    </w:p>
+    <w:p/>
+    <w:p>
+      <w:pPr>
+        <w:rPr>
+          <w:b/>
+          <w:bCs/>
+          <w:sz w:val="24"/>
+          <w:szCs w:val="24"/>
+        </w:rPr>
+      </w:pPr>
+      <w:r>
+        <w:rPr>
+          <w:b/>
+          <w:bCs/>
+          <w:sz w:val="24"/>
+          <w:szCs w:val="24"/>
+        </w:rPr>
+        <w:t xml:space="preserve">Intro </w:t>
+      </w:r>
+      <w:r>
+        <w:rPr>
+          <w:b/>
+          <w:bCs/>
+          <w:sz w:val="24"/>
+          <w:szCs w:val="24"/>
+        </w:rPr>
+        <w:t>&amp;</w:t>
+      </w:r>
+      <w:r>
+        <w:rPr>
+          <w:b/>
+          <w:bCs/>
+          <w:sz w:val="24"/>
+          <w:szCs w:val="24"/>
+        </w:rPr>
+        <w:t xml:space="preserve"> hook </w:t>
+      </w:r>
+      <w:r>
+        <w:rPr>
+          <w:b/>
+          <w:bCs/>
+          <w:sz w:val="24"/>
+          <w:szCs w:val="24"/>
+        </w:rPr>
+        <w:t>Final</w:t>
+      </w:r>
+    </w:p>
+    <w:p>
+      <w:r>
+        <w:rPr>
+          <w:sz w:val="24"/>
+          <w:szCs w:val="24"/>
+        </w:rPr>
+        <w:t xml:space="preserve">TypeScript is quickly becoming a must-have skill and a standard in the web development. If you already have a solid understanding of React, learning TypeScript is a smart move, it can boost your career prospects and help you stand out in interviews. </w:t>
+      </w:r>
+      <w:r>
+        <w:t xml:space="preserve">Many React developers are adopting TypeScript because it offers added </w:t>
+      </w:r>
+      <w:r>
+        <w:t xml:space="preserve">type </w:t>
+      </w:r>
+      <w:r>
+        <w:t>safety and better tools for writing reliable code. By adding type-checking, TypeScript helps catch errors early, so you don’t have to spend time troubleshooting bugs in the browser at runtime. It also makes your code easier to read, maintain, and refactor, especially in larger projects. These benefits make TypeScript a valuable investment that will pay off as your projects grow</w:t>
+      </w:r>
+      <w:r>
+        <w:t>.</w:t>
+      </w:r>
+      <w:r>
+        <w:t xml:space="preserve"> </w:t>
+      </w:r>
+      <w:r>
+        <w:t xml:space="preserve">In this article, I’ll walk you through how to use TypeScript with React, using practical examples. No prior knowledge of TypeScript is required, though a </w:t>
+      </w:r>
+      <w:hyperlink r:id="rId5" w:history="1">
+        <w:r>
+          <w:rPr>
+            <w:rStyle w:val="Hyperlink"/>
+          </w:rPr>
+          <w:t>quick overview</w:t>
+        </w:r>
+      </w:hyperlink>
+      <w:r>
+        <w:t xml:space="preserve"> can be helpful. I’ll keep the examples simple yet effective, guiding you step-by-step on integrating TypeScript into your React projects</w:t>
+      </w:r>
+      <w:r>
+        <w:t>.</w:t>
+      </w:r>
+    </w:p>
+    <w:p/>
+    <w:p>
+      <w:pPr>
+        <w:rPr>
+          <w:b/>
+          <w:bCs/>
+        </w:rPr>
+      </w:pPr>
+      <w:r>
+        <w:rPr>
+          <w:b/>
+          <w:bCs/>
+        </w:rPr>
+        <w:t>Body v1</w:t>
+      </w:r>
+    </w:p>
+    <w:p>
+      <w:pPr>
+        <w:rPr>
+          <w:b/>
+          <w:bCs/>
+          <w:sz w:val="24"/>
+          <w:szCs w:val="24"/>
+        </w:rPr>
+      </w:pPr>
+      <w:r>
+        <w:rPr>
+          <w:b/>
+          <w:bCs/>
+        </w:rPr>
+        <w:t xml:space="preserve">React project with TypeScript </w:t>
+      </w:r>
+      <w:r>
+        <w:rPr>
+          <w:b/>
+          <w:bCs/>
+          <w:sz w:val="24"/>
+          <w:szCs w:val="24"/>
+        </w:rPr>
+        <w:t>using Vite</w:t>
+      </w:r>
+    </w:p>
+    <w:p>
+      <w:r>
+        <w:rPr>
+          <w:sz w:val="24"/>
+          <w:szCs w:val="24"/>
+        </w:rPr>
+        <w:t xml:space="preserve">Let’s get started by </w:t>
+      </w:r>
+      <w:r>
+        <w:rPr>
+          <w:sz w:val="24"/>
+          <w:szCs w:val="24"/>
+        </w:rPr>
+        <w:t>set</w:t>
+      </w:r>
+      <w:r>
+        <w:rPr>
+          <w:sz w:val="24"/>
+          <w:szCs w:val="24"/>
+        </w:rPr>
+        <w:t xml:space="preserve">ting </w:t>
+      </w:r>
+      <w:r>
+        <w:rPr>
+          <w:sz w:val="24"/>
+          <w:szCs w:val="24"/>
+        </w:rPr>
+        <w:t>up</w:t>
+      </w:r>
+      <w:r>
+        <w:rPr>
+          <w:sz w:val="24"/>
+          <w:szCs w:val="24"/>
+        </w:rPr>
+        <w:t xml:space="preserve"> our</w:t>
+      </w:r>
+      <w:r>
+        <w:rPr>
+          <w:sz w:val="24"/>
+          <w:szCs w:val="24"/>
+        </w:rPr>
+        <w:t xml:space="preserve"> React &amp; TypeScript</w:t>
+      </w:r>
+      <w:r>
+        <w:rPr>
+          <w:sz w:val="24"/>
+          <w:szCs w:val="24"/>
+        </w:rPr>
+        <w:t xml:space="preserve"> project</w:t>
+      </w:r>
+      <w:r>
+        <w:rPr>
+          <w:sz w:val="24"/>
+          <w:szCs w:val="24"/>
+        </w:rPr>
+        <w:t xml:space="preserve"> by using vite. If this is your first time </w:t>
+      </w:r>
+      <w:r>
+        <w:rPr>
+          <w:sz w:val="24"/>
+          <w:szCs w:val="24"/>
+        </w:rPr>
+        <w:t xml:space="preserve">hearing about vite. </w:t>
+      </w:r>
+      <w:r>
+        <w:t xml:space="preserve">Think of Vite as your application's speedy assistant - it's a next-generation development tool that streamlines the process of building web apps, particularly React projects. Compared to traditional tools like Create React App, it offers a much more efficient and straightforward development </w:t>
+      </w:r>
+      <w:r>
+        <w:t>experience.</w:t>
+      </w:r>
+    </w:p>
+    <w:p>
+      <w:pPr>
+        <w:rPr>
+          <w:sz w:val="24"/>
+          <w:szCs w:val="24"/>
+        </w:rPr>
+      </w:pPr>
+    </w:p>
+    <w:p>
+      <w:pPr>
+        <w:rPr>
+          <w:b/>
+          <w:bCs/>
+          <w:sz w:val="24"/>
+          <w:szCs w:val="24"/>
+        </w:rPr>
+      </w:pPr>
+      <w:r>
+        <w:rPr>
+          <w:b/>
+          <w:bCs/>
+          <w:sz w:val="24"/>
+          <w:szCs w:val="24"/>
+        </w:rPr>
+        <w:t># Create a new React + TypeScript project</w:t>
+      </w:r>
+    </w:p>
+    <w:p>
+      <w:pPr>
+        <w:rPr>
+          <w:b/>
+          <w:bCs/>
+          <w:sz w:val="24"/>
+          <w:szCs w:val="24"/>
+        </w:rPr>
+      </w:pPr>
+      <w:proofErr w:type="spellStart"/>
+      <w:r>
+        <w:rPr>
+          <w:b/>
+          <w:bCs/>
+          <w:sz w:val="24"/>
+          <w:szCs w:val="24"/>
+        </w:rPr>
+        <w:t>npm</w:t>
+      </w:r>
+      <w:proofErr w:type="spellEnd"/>
+      <w:r>
+        <w:rPr>
+          <w:b/>
+          <w:bCs/>
+          <w:sz w:val="24"/>
+          <w:szCs w:val="24"/>
+        </w:rPr>
+        <w:t xml:space="preserve"> create </w:t>
+      </w:r>
+      <w:proofErr w:type="spellStart"/>
+      <w:r>
+        <w:rPr>
+          <w:b/>
+          <w:bCs/>
+          <w:sz w:val="24"/>
+          <w:szCs w:val="24"/>
+        </w:rPr>
+        <w:t>vite@latest</w:t>
+      </w:r>
+      <w:proofErr w:type="spellEnd"/>
+      <w:r>
+        <w:rPr>
+          <w:b/>
+          <w:bCs/>
+          <w:sz w:val="24"/>
+          <w:szCs w:val="24"/>
+        </w:rPr>
+        <w:t xml:space="preserve"> </w:t>
+      </w:r>
       <w:bookmarkStart w:id="0" w:name="_GoBack"/>
+      <w:r>
+        <w:rPr>
+          <w:b/>
+          <w:bCs/>
+          <w:sz w:val="24"/>
+          <w:szCs w:val="24"/>
+        </w:rPr>
+        <w:t xml:space="preserve">my-react-app </w:t>
+      </w:r>
       <w:bookmarkEnd w:id="0"/>
+      <w:r>
+        <w:rPr>
+          <w:b/>
+          <w:bCs/>
+          <w:sz w:val="24"/>
+          <w:szCs w:val="24"/>
+        </w:rPr>
+        <w:t>-- --template react-</w:t>
+      </w:r>
+      <w:proofErr w:type="spellStart"/>
+      <w:r>
+        <w:rPr>
+          <w:b/>
+          <w:bCs/>
+          <w:sz w:val="24"/>
+          <w:szCs w:val="24"/>
+        </w:rPr>
+        <w:t>ts</w:t>
+      </w:r>
+      <w:proofErr w:type="spellEnd"/>
+    </w:p>
+    <w:p>
+      <w:pPr>
+        <w:rPr>
+          <w:b/>
+          <w:bCs/>
+          <w:sz w:val="24"/>
+          <w:szCs w:val="24"/>
+        </w:rPr>
+      </w:pPr>
+    </w:p>
+    <w:p>
+      <w:pPr>
+        <w:rPr>
+          <w:b/>
+          <w:bCs/>
+          <w:sz w:val="24"/>
+          <w:szCs w:val="24"/>
+        </w:rPr>
+      </w:pPr>
+      <w:r>
+        <w:rPr>
+          <w:b/>
+          <w:bCs/>
+          <w:sz w:val="24"/>
+          <w:szCs w:val="24"/>
+        </w:rPr>
+        <w:t># Navigate to project and install dependencies</w:t>
+      </w:r>
+    </w:p>
+    <w:p>
+      <w:pPr>
+        <w:rPr>
+          <w:b/>
+          <w:bCs/>
+          <w:sz w:val="24"/>
+          <w:szCs w:val="24"/>
+        </w:rPr>
+      </w:pPr>
+      <w:r>
+        <w:rPr>
+          <w:b/>
+          <w:bCs/>
+          <w:sz w:val="24"/>
+          <w:szCs w:val="24"/>
+        </w:rPr>
+        <w:t>cd my-react-app</w:t>
+      </w:r>
+    </w:p>
+    <w:p>
+      <w:pPr>
+        <w:rPr>
+          <w:b/>
+          <w:bCs/>
+          <w:sz w:val="24"/>
+          <w:szCs w:val="24"/>
+        </w:rPr>
+      </w:pPr>
+      <w:proofErr w:type="spellStart"/>
+      <w:r>
+        <w:rPr>
+          <w:b/>
+          <w:bCs/>
+          <w:sz w:val="24"/>
+          <w:szCs w:val="24"/>
+        </w:rPr>
+        <w:t>npm</w:t>
+      </w:r>
+      <w:proofErr w:type="spellEnd"/>
+      <w:r>
+        <w:rPr>
+          <w:b/>
+          <w:bCs/>
+          <w:sz w:val="24"/>
+          <w:szCs w:val="24"/>
+        </w:rPr>
+        <w:t xml:space="preserve"> install</w:t>
+      </w:r>
     </w:p>
     <w:sectPr>
       <w:pgSz w:w="12240" w:h="15840"/>
@@ -17,6 +1290,755 @@
     </w:sectPr>
   </w:body>
 </w:document>
+</file>
+
+<file path=word/numbering.xml><?xml version="1.0" encoding="utf-8"?>
+<w:numbering xmlns:wpc="http://schemas.microsoft.com/office/word/2010/wordprocessingCanvas" xmlns:cx="http://schemas.microsoft.com/office/drawing/2014/chartex" xmlns:cx1="http://schemas.microsoft.com/office/drawing/2015/9/8/chartex" xmlns:cx2="http://schemas.microsoft.com/office/drawing/2015/10/21/chartex" xmlns:cx3="http://schemas.microsoft.com/office/drawing/2016/5/9/chartex" xmlns:cx4="http://schemas.microsoft.com/office/drawing/2016/5/10/chartex" xmlns:cx5="http://schemas.microsoft.com/office/drawing/2016/5/11/chartex" xmlns:cx6="http://schemas.microsoft.com/office/drawing/2016/5/12/chartex" xmlns:cx7="http://schemas.microsoft.com/office/drawing/2016/5/13/chartex" xmlns:cx8="http://schemas.microsoft.com/office/drawing/2016/5/14/chartex" xmlns:mc="http://schemas.openxmlformats.org/markup-compatibility/2006" xmlns:aink="http://schemas.microsoft.com/office/drawing/2016/ink" xmlns:am3d="http://schemas.microsoft.com/office/drawing/2017/model3d" xmlns:o="urn:schemas-microsoft-com:office:office" xmlns:r="http://schemas.openxmlformats.org/officeDocument/2006/relationships" xmlns:m="http://schemas.openxmlformats.org/officeDocument/2006/math" xmlns:v="urn:schemas-microsoft-com:vml" xmlns:wp14="http://schemas.microsoft.com/office/word/2010/wordprocessingDrawing" xmlns:wp="http://schemas.openxmlformats.org/drawingml/2006/wordprocessingDrawing" xmlns:w10="urn:schemas-microsoft-com:office:word" xmlns:w="http://schemas.openxmlformats.org/wordprocessingml/2006/main" xmlns:w14="http://schemas.microsoft.com/office/word/2010/wordml" xmlns:w15="http://schemas.microsoft.com/office/word/2012/wordml" xmlns:w16cid="http://schemas.microsoft.com/office/word/2016/wordml/cid" xmlns:w16se="http://schemas.microsoft.com/office/word/2015/wordml/symex" xmlns:wpg="http://schemas.microsoft.com/office/word/2010/wordprocessingGroup" xmlns:wpi="http://schemas.microsoft.com/office/word/2010/wordprocessingInk" xmlns:wne="http://schemas.microsoft.com/office/word/2006/wordml" xmlns:wps="http://schemas.microsoft.com/office/word/2010/wordprocessingShape" mc:Ignorable="w14 w15 w16se w16cid wp14">
+  <w:abstractNum w:abstractNumId="0" w15:restartNumberingAfterBreak="0">
+    <w:nsid w:val="1414784E"/>
+    <w:multiLevelType w:val="multilevel"/>
+    <w:tmpl w:val="387650CE"/>
+    <w:lvl w:ilvl="0">
+      <w:start w:val="1"/>
+      <w:numFmt w:val="bullet"/>
+      <w:lvlText w:val=""/>
+      <w:lvlJc w:val="left"/>
+      <w:pPr>
+        <w:tabs>
+          <w:tab w:val="num" w:pos="720"/>
+        </w:tabs>
+        <w:ind w:left="720" w:hanging="360"/>
+      </w:pPr>
+      <w:rPr>
+        <w:rFonts w:ascii="Symbol" w:hAnsi="Symbol" w:hint="default"/>
+        <w:sz w:val="20"/>
+      </w:rPr>
+    </w:lvl>
+    <w:lvl w:ilvl="1" w:tentative="1">
+      <w:start w:val="1"/>
+      <w:numFmt w:val="bullet"/>
+      <w:lvlText w:val="o"/>
+      <w:lvlJc w:val="left"/>
+      <w:pPr>
+        <w:tabs>
+          <w:tab w:val="num" w:pos="1440"/>
+        </w:tabs>
+        <w:ind w:left="1440" w:hanging="360"/>
+      </w:pPr>
+      <w:rPr>
+        <w:rFonts w:ascii="Courier New" w:hAnsi="Courier New" w:hint="default"/>
+        <w:sz w:val="20"/>
+      </w:rPr>
+    </w:lvl>
+    <w:lvl w:ilvl="2" w:tentative="1">
+      <w:start w:val="1"/>
+      <w:numFmt w:val="bullet"/>
+      <w:lvlText w:val=""/>
+      <w:lvlJc w:val="left"/>
+      <w:pPr>
+        <w:tabs>
+          <w:tab w:val="num" w:pos="2160"/>
+        </w:tabs>
+        <w:ind w:left="2160" w:hanging="360"/>
+      </w:pPr>
+      <w:rPr>
+        <w:rFonts w:ascii="Wingdings" w:hAnsi="Wingdings" w:hint="default"/>
+        <w:sz w:val="20"/>
+      </w:rPr>
+    </w:lvl>
+    <w:lvl w:ilvl="3" w:tentative="1">
+      <w:start w:val="1"/>
+      <w:numFmt w:val="bullet"/>
+      <w:lvlText w:val=""/>
+      <w:lvlJc w:val="left"/>
+      <w:pPr>
+        <w:tabs>
+          <w:tab w:val="num" w:pos="2880"/>
+        </w:tabs>
+        <w:ind w:left="2880" w:hanging="360"/>
+      </w:pPr>
+      <w:rPr>
+        <w:rFonts w:ascii="Wingdings" w:hAnsi="Wingdings" w:hint="default"/>
+        <w:sz w:val="20"/>
+      </w:rPr>
+    </w:lvl>
+    <w:lvl w:ilvl="4" w:tentative="1">
+      <w:start w:val="1"/>
+      <w:numFmt w:val="bullet"/>
+      <w:lvlText w:val=""/>
+      <w:lvlJc w:val="left"/>
+      <w:pPr>
+        <w:tabs>
+          <w:tab w:val="num" w:pos="3600"/>
+        </w:tabs>
+        <w:ind w:left="3600" w:hanging="360"/>
+      </w:pPr>
+      <w:rPr>
+        <w:rFonts w:ascii="Wingdings" w:hAnsi="Wingdings" w:hint="default"/>
+        <w:sz w:val="20"/>
+      </w:rPr>
+    </w:lvl>
+    <w:lvl w:ilvl="5" w:tentative="1">
+      <w:start w:val="1"/>
+      <w:numFmt w:val="bullet"/>
+      <w:lvlText w:val=""/>
+      <w:lvlJc w:val="left"/>
+      <w:pPr>
+        <w:tabs>
+          <w:tab w:val="num" w:pos="4320"/>
+        </w:tabs>
+        <w:ind w:left="4320" w:hanging="360"/>
+      </w:pPr>
+      <w:rPr>
+        <w:rFonts w:ascii="Wingdings" w:hAnsi="Wingdings" w:hint="default"/>
+        <w:sz w:val="20"/>
+      </w:rPr>
+    </w:lvl>
+    <w:lvl w:ilvl="6" w:tentative="1">
+      <w:start w:val="1"/>
+      <w:numFmt w:val="bullet"/>
+      <w:lvlText w:val=""/>
+      <w:lvlJc w:val="left"/>
+      <w:pPr>
+        <w:tabs>
+          <w:tab w:val="num" w:pos="5040"/>
+        </w:tabs>
+        <w:ind w:left="5040" w:hanging="360"/>
+      </w:pPr>
+      <w:rPr>
+        <w:rFonts w:ascii="Wingdings" w:hAnsi="Wingdings" w:hint="default"/>
+        <w:sz w:val="20"/>
+      </w:rPr>
+    </w:lvl>
+    <w:lvl w:ilvl="7" w:tentative="1">
+      <w:start w:val="1"/>
+      <w:numFmt w:val="bullet"/>
+      <w:lvlText w:val=""/>
+      <w:lvlJc w:val="left"/>
+      <w:pPr>
+        <w:tabs>
+          <w:tab w:val="num" w:pos="5760"/>
+        </w:tabs>
+        <w:ind w:left="5760" w:hanging="360"/>
+      </w:pPr>
+      <w:rPr>
+        <w:rFonts w:ascii="Wingdings" w:hAnsi="Wingdings" w:hint="default"/>
+        <w:sz w:val="20"/>
+      </w:rPr>
+    </w:lvl>
+    <w:lvl w:ilvl="8" w:tentative="1">
+      <w:start w:val="1"/>
+      <w:numFmt w:val="bullet"/>
+      <w:lvlText w:val=""/>
+      <w:lvlJc w:val="left"/>
+      <w:pPr>
+        <w:tabs>
+          <w:tab w:val="num" w:pos="6480"/>
+        </w:tabs>
+        <w:ind w:left="6480" w:hanging="360"/>
+      </w:pPr>
+      <w:rPr>
+        <w:rFonts w:ascii="Wingdings" w:hAnsi="Wingdings" w:hint="default"/>
+        <w:sz w:val="20"/>
+      </w:rPr>
+    </w:lvl>
+  </w:abstractNum>
+  <w:abstractNum w:abstractNumId="1" w15:restartNumberingAfterBreak="0">
+    <w:nsid w:val="20312D72"/>
+    <w:multiLevelType w:val="multilevel"/>
+    <w:tmpl w:val="427AAF6E"/>
+    <w:lvl w:ilvl="0">
+      <w:start w:val="1"/>
+      <w:numFmt w:val="bullet"/>
+      <w:lvlText w:val=""/>
+      <w:lvlJc w:val="left"/>
+      <w:pPr>
+        <w:tabs>
+          <w:tab w:val="num" w:pos="720"/>
+        </w:tabs>
+        <w:ind w:left="720" w:hanging="360"/>
+      </w:pPr>
+      <w:rPr>
+        <w:rFonts w:ascii="Symbol" w:hAnsi="Symbol" w:hint="default"/>
+        <w:sz w:val="20"/>
+      </w:rPr>
+    </w:lvl>
+    <w:lvl w:ilvl="1">
+      <w:start w:val="1"/>
+      <w:numFmt w:val="decimal"/>
+      <w:lvlText w:val="%2."/>
+      <w:lvlJc w:val="left"/>
+      <w:pPr>
+        <w:tabs>
+          <w:tab w:val="num" w:pos="1440"/>
+        </w:tabs>
+        <w:ind w:left="1440" w:hanging="360"/>
+      </w:pPr>
+    </w:lvl>
+    <w:lvl w:ilvl="2" w:tentative="1">
+      <w:start w:val="1"/>
+      <w:numFmt w:val="bullet"/>
+      <w:lvlText w:val=""/>
+      <w:lvlJc w:val="left"/>
+      <w:pPr>
+        <w:tabs>
+          <w:tab w:val="num" w:pos="2160"/>
+        </w:tabs>
+        <w:ind w:left="2160" w:hanging="360"/>
+      </w:pPr>
+      <w:rPr>
+        <w:rFonts w:ascii="Wingdings" w:hAnsi="Wingdings" w:hint="default"/>
+        <w:sz w:val="20"/>
+      </w:rPr>
+    </w:lvl>
+    <w:lvl w:ilvl="3" w:tentative="1">
+      <w:start w:val="1"/>
+      <w:numFmt w:val="bullet"/>
+      <w:lvlText w:val=""/>
+      <w:lvlJc w:val="left"/>
+      <w:pPr>
+        <w:tabs>
+          <w:tab w:val="num" w:pos="2880"/>
+        </w:tabs>
+        <w:ind w:left="2880" w:hanging="360"/>
+      </w:pPr>
+      <w:rPr>
+        <w:rFonts w:ascii="Wingdings" w:hAnsi="Wingdings" w:hint="default"/>
+        <w:sz w:val="20"/>
+      </w:rPr>
+    </w:lvl>
+    <w:lvl w:ilvl="4" w:tentative="1">
+      <w:start w:val="1"/>
+      <w:numFmt w:val="bullet"/>
+      <w:lvlText w:val=""/>
+      <w:lvlJc w:val="left"/>
+      <w:pPr>
+        <w:tabs>
+          <w:tab w:val="num" w:pos="3600"/>
+        </w:tabs>
+        <w:ind w:left="3600" w:hanging="360"/>
+      </w:pPr>
+      <w:rPr>
+        <w:rFonts w:ascii="Wingdings" w:hAnsi="Wingdings" w:hint="default"/>
+        <w:sz w:val="20"/>
+      </w:rPr>
+    </w:lvl>
+    <w:lvl w:ilvl="5" w:tentative="1">
+      <w:start w:val="1"/>
+      <w:numFmt w:val="bullet"/>
+      <w:lvlText w:val=""/>
+      <w:lvlJc w:val="left"/>
+      <w:pPr>
+        <w:tabs>
+          <w:tab w:val="num" w:pos="4320"/>
+        </w:tabs>
+        <w:ind w:left="4320" w:hanging="360"/>
+      </w:pPr>
+      <w:rPr>
+        <w:rFonts w:ascii="Wingdings" w:hAnsi="Wingdings" w:hint="default"/>
+        <w:sz w:val="20"/>
+      </w:rPr>
+    </w:lvl>
+    <w:lvl w:ilvl="6" w:tentative="1">
+      <w:start w:val="1"/>
+      <w:numFmt w:val="bullet"/>
+      <w:lvlText w:val=""/>
+      <w:lvlJc w:val="left"/>
+      <w:pPr>
+        <w:tabs>
+          <w:tab w:val="num" w:pos="5040"/>
+        </w:tabs>
+        <w:ind w:left="5040" w:hanging="360"/>
+      </w:pPr>
+      <w:rPr>
+        <w:rFonts w:ascii="Wingdings" w:hAnsi="Wingdings" w:hint="default"/>
+        <w:sz w:val="20"/>
+      </w:rPr>
+    </w:lvl>
+    <w:lvl w:ilvl="7" w:tentative="1">
+      <w:start w:val="1"/>
+      <w:numFmt w:val="bullet"/>
+      <w:lvlText w:val=""/>
+      <w:lvlJc w:val="left"/>
+      <w:pPr>
+        <w:tabs>
+          <w:tab w:val="num" w:pos="5760"/>
+        </w:tabs>
+        <w:ind w:left="5760" w:hanging="360"/>
+      </w:pPr>
+      <w:rPr>
+        <w:rFonts w:ascii="Wingdings" w:hAnsi="Wingdings" w:hint="default"/>
+        <w:sz w:val="20"/>
+      </w:rPr>
+    </w:lvl>
+    <w:lvl w:ilvl="8" w:tentative="1">
+      <w:start w:val="1"/>
+      <w:numFmt w:val="bullet"/>
+      <w:lvlText w:val=""/>
+      <w:lvlJc w:val="left"/>
+      <w:pPr>
+        <w:tabs>
+          <w:tab w:val="num" w:pos="6480"/>
+        </w:tabs>
+        <w:ind w:left="6480" w:hanging="360"/>
+      </w:pPr>
+      <w:rPr>
+        <w:rFonts w:ascii="Wingdings" w:hAnsi="Wingdings" w:hint="default"/>
+        <w:sz w:val="20"/>
+      </w:rPr>
+    </w:lvl>
+  </w:abstractNum>
+  <w:abstractNum w:abstractNumId="2" w15:restartNumberingAfterBreak="0">
+    <w:nsid w:val="560A016F"/>
+    <w:multiLevelType w:val="multilevel"/>
+    <w:tmpl w:val="7C1CA802"/>
+    <w:lvl w:ilvl="0">
+      <w:start w:val="1"/>
+      <w:numFmt w:val="bullet"/>
+      <w:lvlText w:val=""/>
+      <w:lvlJc w:val="left"/>
+      <w:pPr>
+        <w:tabs>
+          <w:tab w:val="num" w:pos="720"/>
+        </w:tabs>
+        <w:ind w:left="720" w:hanging="360"/>
+      </w:pPr>
+      <w:rPr>
+        <w:rFonts w:ascii="Symbol" w:hAnsi="Symbol" w:hint="default"/>
+        <w:sz w:val="20"/>
+      </w:rPr>
+    </w:lvl>
+    <w:lvl w:ilvl="1">
+      <w:start w:val="1"/>
+      <w:numFmt w:val="decimal"/>
+      <w:lvlText w:val="%2."/>
+      <w:lvlJc w:val="left"/>
+      <w:pPr>
+        <w:tabs>
+          <w:tab w:val="num" w:pos="1440"/>
+        </w:tabs>
+        <w:ind w:left="1440" w:hanging="360"/>
+      </w:pPr>
+    </w:lvl>
+    <w:lvl w:ilvl="2" w:tentative="1">
+      <w:start w:val="1"/>
+      <w:numFmt w:val="bullet"/>
+      <w:lvlText w:val=""/>
+      <w:lvlJc w:val="left"/>
+      <w:pPr>
+        <w:tabs>
+          <w:tab w:val="num" w:pos="2160"/>
+        </w:tabs>
+        <w:ind w:left="2160" w:hanging="360"/>
+      </w:pPr>
+      <w:rPr>
+        <w:rFonts w:ascii="Wingdings" w:hAnsi="Wingdings" w:hint="default"/>
+        <w:sz w:val="20"/>
+      </w:rPr>
+    </w:lvl>
+    <w:lvl w:ilvl="3" w:tentative="1">
+      <w:start w:val="1"/>
+      <w:numFmt w:val="bullet"/>
+      <w:lvlText w:val=""/>
+      <w:lvlJc w:val="left"/>
+      <w:pPr>
+        <w:tabs>
+          <w:tab w:val="num" w:pos="2880"/>
+        </w:tabs>
+        <w:ind w:left="2880" w:hanging="360"/>
+      </w:pPr>
+      <w:rPr>
+        <w:rFonts w:ascii="Wingdings" w:hAnsi="Wingdings" w:hint="default"/>
+        <w:sz w:val="20"/>
+      </w:rPr>
+    </w:lvl>
+    <w:lvl w:ilvl="4" w:tentative="1">
+      <w:start w:val="1"/>
+      <w:numFmt w:val="bullet"/>
+      <w:lvlText w:val=""/>
+      <w:lvlJc w:val="left"/>
+      <w:pPr>
+        <w:tabs>
+          <w:tab w:val="num" w:pos="3600"/>
+        </w:tabs>
+        <w:ind w:left="3600" w:hanging="360"/>
+      </w:pPr>
+      <w:rPr>
+        <w:rFonts w:ascii="Wingdings" w:hAnsi="Wingdings" w:hint="default"/>
+        <w:sz w:val="20"/>
+      </w:rPr>
+    </w:lvl>
+    <w:lvl w:ilvl="5" w:tentative="1">
+      <w:start w:val="1"/>
+      <w:numFmt w:val="bullet"/>
+      <w:lvlText w:val=""/>
+      <w:lvlJc w:val="left"/>
+      <w:pPr>
+        <w:tabs>
+          <w:tab w:val="num" w:pos="4320"/>
+        </w:tabs>
+        <w:ind w:left="4320" w:hanging="360"/>
+      </w:pPr>
+      <w:rPr>
+        <w:rFonts w:ascii="Wingdings" w:hAnsi="Wingdings" w:hint="default"/>
+        <w:sz w:val="20"/>
+      </w:rPr>
+    </w:lvl>
+    <w:lvl w:ilvl="6" w:tentative="1">
+      <w:start w:val="1"/>
+      <w:numFmt w:val="bullet"/>
+      <w:lvlText w:val=""/>
+      <w:lvlJc w:val="left"/>
+      <w:pPr>
+        <w:tabs>
+          <w:tab w:val="num" w:pos="5040"/>
+        </w:tabs>
+        <w:ind w:left="5040" w:hanging="360"/>
+      </w:pPr>
+      <w:rPr>
+        <w:rFonts w:ascii="Wingdings" w:hAnsi="Wingdings" w:hint="default"/>
+        <w:sz w:val="20"/>
+      </w:rPr>
+    </w:lvl>
+    <w:lvl w:ilvl="7" w:tentative="1">
+      <w:start w:val="1"/>
+      <w:numFmt w:val="bullet"/>
+      <w:lvlText w:val=""/>
+      <w:lvlJc w:val="left"/>
+      <w:pPr>
+        <w:tabs>
+          <w:tab w:val="num" w:pos="5760"/>
+        </w:tabs>
+        <w:ind w:left="5760" w:hanging="360"/>
+      </w:pPr>
+      <w:rPr>
+        <w:rFonts w:ascii="Wingdings" w:hAnsi="Wingdings" w:hint="default"/>
+        <w:sz w:val="20"/>
+      </w:rPr>
+    </w:lvl>
+    <w:lvl w:ilvl="8" w:tentative="1">
+      <w:start w:val="1"/>
+      <w:numFmt w:val="bullet"/>
+      <w:lvlText w:val=""/>
+      <w:lvlJc w:val="left"/>
+      <w:pPr>
+        <w:tabs>
+          <w:tab w:val="num" w:pos="6480"/>
+        </w:tabs>
+        <w:ind w:left="6480" w:hanging="360"/>
+      </w:pPr>
+      <w:rPr>
+        <w:rFonts w:ascii="Wingdings" w:hAnsi="Wingdings" w:hint="default"/>
+        <w:sz w:val="20"/>
+      </w:rPr>
+    </w:lvl>
+  </w:abstractNum>
+  <w:abstractNum w:abstractNumId="3" w15:restartNumberingAfterBreak="0">
+    <w:nsid w:val="583B094D"/>
+    <w:multiLevelType w:val="multilevel"/>
+    <w:tmpl w:val="0C1CD580"/>
+    <w:lvl w:ilvl="0">
+      <w:start w:val="1"/>
+      <w:numFmt w:val="bullet"/>
+      <w:lvlText w:val=""/>
+      <w:lvlJc w:val="left"/>
+      <w:pPr>
+        <w:tabs>
+          <w:tab w:val="num" w:pos="720"/>
+        </w:tabs>
+        <w:ind w:left="720" w:hanging="360"/>
+      </w:pPr>
+      <w:rPr>
+        <w:rFonts w:ascii="Symbol" w:hAnsi="Symbol" w:hint="default"/>
+        <w:sz w:val="20"/>
+      </w:rPr>
+    </w:lvl>
+    <w:lvl w:ilvl="1">
+      <w:start w:val="1"/>
+      <w:numFmt w:val="decimal"/>
+      <w:lvlText w:val="%2."/>
+      <w:lvlJc w:val="left"/>
+      <w:pPr>
+        <w:tabs>
+          <w:tab w:val="num" w:pos="1440"/>
+        </w:tabs>
+        <w:ind w:left="1440" w:hanging="360"/>
+      </w:pPr>
+    </w:lvl>
+    <w:lvl w:ilvl="2" w:tentative="1">
+      <w:start w:val="1"/>
+      <w:numFmt w:val="bullet"/>
+      <w:lvlText w:val=""/>
+      <w:lvlJc w:val="left"/>
+      <w:pPr>
+        <w:tabs>
+          <w:tab w:val="num" w:pos="2160"/>
+        </w:tabs>
+        <w:ind w:left="2160" w:hanging="360"/>
+      </w:pPr>
+      <w:rPr>
+        <w:rFonts w:ascii="Wingdings" w:hAnsi="Wingdings" w:hint="default"/>
+        <w:sz w:val="20"/>
+      </w:rPr>
+    </w:lvl>
+    <w:lvl w:ilvl="3" w:tentative="1">
+      <w:start w:val="1"/>
+      <w:numFmt w:val="bullet"/>
+      <w:lvlText w:val=""/>
+      <w:lvlJc w:val="left"/>
+      <w:pPr>
+        <w:tabs>
+          <w:tab w:val="num" w:pos="2880"/>
+        </w:tabs>
+        <w:ind w:left="2880" w:hanging="360"/>
+      </w:pPr>
+      <w:rPr>
+        <w:rFonts w:ascii="Wingdings" w:hAnsi="Wingdings" w:hint="default"/>
+        <w:sz w:val="20"/>
+      </w:rPr>
+    </w:lvl>
+    <w:lvl w:ilvl="4" w:tentative="1">
+      <w:start w:val="1"/>
+      <w:numFmt w:val="bullet"/>
+      <w:lvlText w:val=""/>
+      <w:lvlJc w:val="left"/>
+      <w:pPr>
+        <w:tabs>
+          <w:tab w:val="num" w:pos="3600"/>
+        </w:tabs>
+        <w:ind w:left="3600" w:hanging="360"/>
+      </w:pPr>
+      <w:rPr>
+        <w:rFonts w:ascii="Wingdings" w:hAnsi="Wingdings" w:hint="default"/>
+        <w:sz w:val="20"/>
+      </w:rPr>
+    </w:lvl>
+    <w:lvl w:ilvl="5" w:tentative="1">
+      <w:start w:val="1"/>
+      <w:numFmt w:val="bullet"/>
+      <w:lvlText w:val=""/>
+      <w:lvlJc w:val="left"/>
+      <w:pPr>
+        <w:tabs>
+          <w:tab w:val="num" w:pos="4320"/>
+        </w:tabs>
+        <w:ind w:left="4320" w:hanging="360"/>
+      </w:pPr>
+      <w:rPr>
+        <w:rFonts w:ascii="Wingdings" w:hAnsi="Wingdings" w:hint="default"/>
+        <w:sz w:val="20"/>
+      </w:rPr>
+    </w:lvl>
+    <w:lvl w:ilvl="6" w:tentative="1">
+      <w:start w:val="1"/>
+      <w:numFmt w:val="bullet"/>
+      <w:lvlText w:val=""/>
+      <w:lvlJc w:val="left"/>
+      <w:pPr>
+        <w:tabs>
+          <w:tab w:val="num" w:pos="5040"/>
+        </w:tabs>
+        <w:ind w:left="5040" w:hanging="360"/>
+      </w:pPr>
+      <w:rPr>
+        <w:rFonts w:ascii="Wingdings" w:hAnsi="Wingdings" w:hint="default"/>
+        <w:sz w:val="20"/>
+      </w:rPr>
+    </w:lvl>
+    <w:lvl w:ilvl="7" w:tentative="1">
+      <w:start w:val="1"/>
+      <w:numFmt w:val="bullet"/>
+      <w:lvlText w:val=""/>
+      <w:lvlJc w:val="left"/>
+      <w:pPr>
+        <w:tabs>
+          <w:tab w:val="num" w:pos="5760"/>
+        </w:tabs>
+        <w:ind w:left="5760" w:hanging="360"/>
+      </w:pPr>
+      <w:rPr>
+        <w:rFonts w:ascii="Wingdings" w:hAnsi="Wingdings" w:hint="default"/>
+        <w:sz w:val="20"/>
+      </w:rPr>
+    </w:lvl>
+    <w:lvl w:ilvl="8" w:tentative="1">
+      <w:start w:val="1"/>
+      <w:numFmt w:val="bullet"/>
+      <w:lvlText w:val=""/>
+      <w:lvlJc w:val="left"/>
+      <w:pPr>
+        <w:tabs>
+          <w:tab w:val="num" w:pos="6480"/>
+        </w:tabs>
+        <w:ind w:left="6480" w:hanging="360"/>
+      </w:pPr>
+      <w:rPr>
+        <w:rFonts w:ascii="Wingdings" w:hAnsi="Wingdings" w:hint="default"/>
+        <w:sz w:val="20"/>
+      </w:rPr>
+    </w:lvl>
+  </w:abstractNum>
+  <w:abstractNum w:abstractNumId="4" w15:restartNumberingAfterBreak="0">
+    <w:nsid w:val="6EF204D7"/>
+    <w:multiLevelType w:val="multilevel"/>
+    <w:tmpl w:val="9BDEFA72"/>
+    <w:lvl w:ilvl="0">
+      <w:start w:val="1"/>
+      <w:numFmt w:val="bullet"/>
+      <w:lvlText w:val=""/>
+      <w:lvlJc w:val="left"/>
+      <w:pPr>
+        <w:tabs>
+          <w:tab w:val="num" w:pos="720"/>
+        </w:tabs>
+        <w:ind w:left="720" w:hanging="360"/>
+      </w:pPr>
+      <w:rPr>
+        <w:rFonts w:ascii="Symbol" w:hAnsi="Symbol" w:hint="default"/>
+        <w:sz w:val="20"/>
+      </w:rPr>
+    </w:lvl>
+    <w:lvl w:ilvl="1">
+      <w:start w:val="1"/>
+      <w:numFmt w:val="decimal"/>
+      <w:lvlText w:val="%2."/>
+      <w:lvlJc w:val="left"/>
+      <w:pPr>
+        <w:tabs>
+          <w:tab w:val="num" w:pos="1440"/>
+        </w:tabs>
+        <w:ind w:left="1440" w:hanging="360"/>
+      </w:pPr>
+    </w:lvl>
+    <w:lvl w:ilvl="2" w:tentative="1">
+      <w:start w:val="1"/>
+      <w:numFmt w:val="bullet"/>
+      <w:lvlText w:val=""/>
+      <w:lvlJc w:val="left"/>
+      <w:pPr>
+        <w:tabs>
+          <w:tab w:val="num" w:pos="2160"/>
+        </w:tabs>
+        <w:ind w:left="2160" w:hanging="360"/>
+      </w:pPr>
+      <w:rPr>
+        <w:rFonts w:ascii="Wingdings" w:hAnsi="Wingdings" w:hint="default"/>
+        <w:sz w:val="20"/>
+      </w:rPr>
+    </w:lvl>
+    <w:lvl w:ilvl="3" w:tentative="1">
+      <w:start w:val="1"/>
+      <w:numFmt w:val="bullet"/>
+      <w:lvlText w:val=""/>
+      <w:lvlJc w:val="left"/>
+      <w:pPr>
+        <w:tabs>
+          <w:tab w:val="num" w:pos="2880"/>
+        </w:tabs>
+        <w:ind w:left="2880" w:hanging="360"/>
+      </w:pPr>
+      <w:rPr>
+        <w:rFonts w:ascii="Wingdings" w:hAnsi="Wingdings" w:hint="default"/>
+        <w:sz w:val="20"/>
+      </w:rPr>
+    </w:lvl>
+    <w:lvl w:ilvl="4" w:tentative="1">
+      <w:start w:val="1"/>
+      <w:numFmt w:val="bullet"/>
+      <w:lvlText w:val=""/>
+      <w:lvlJc w:val="left"/>
+      <w:pPr>
+        <w:tabs>
+          <w:tab w:val="num" w:pos="3600"/>
+        </w:tabs>
+        <w:ind w:left="3600" w:hanging="360"/>
+      </w:pPr>
+      <w:rPr>
+        <w:rFonts w:ascii="Wingdings" w:hAnsi="Wingdings" w:hint="default"/>
+        <w:sz w:val="20"/>
+      </w:rPr>
+    </w:lvl>
+    <w:lvl w:ilvl="5" w:tentative="1">
+      <w:start w:val="1"/>
+      <w:numFmt w:val="bullet"/>
+      <w:lvlText w:val=""/>
+      <w:lvlJc w:val="left"/>
+      <w:pPr>
+        <w:tabs>
+          <w:tab w:val="num" w:pos="4320"/>
+        </w:tabs>
+        <w:ind w:left="4320" w:hanging="360"/>
+      </w:pPr>
+      <w:rPr>
+        <w:rFonts w:ascii="Wingdings" w:hAnsi="Wingdings" w:hint="default"/>
+        <w:sz w:val="20"/>
+      </w:rPr>
+    </w:lvl>
+    <w:lvl w:ilvl="6" w:tentative="1">
+      <w:start w:val="1"/>
+      <w:numFmt w:val="bullet"/>
+      <w:lvlText w:val=""/>
+      <w:lvlJc w:val="left"/>
+      <w:pPr>
+        <w:tabs>
+          <w:tab w:val="num" w:pos="5040"/>
+        </w:tabs>
+        <w:ind w:left="5040" w:hanging="360"/>
+      </w:pPr>
+      <w:rPr>
+        <w:rFonts w:ascii="Wingdings" w:hAnsi="Wingdings" w:hint="default"/>
+        <w:sz w:val="20"/>
+      </w:rPr>
+    </w:lvl>
+    <w:lvl w:ilvl="7" w:tentative="1">
+      <w:start w:val="1"/>
+      <w:numFmt w:val="bullet"/>
+      <w:lvlText w:val=""/>
+      <w:lvlJc w:val="left"/>
+      <w:pPr>
+        <w:tabs>
+          <w:tab w:val="num" w:pos="5760"/>
+        </w:tabs>
+        <w:ind w:left="5760" w:hanging="360"/>
+      </w:pPr>
+      <w:rPr>
+        <w:rFonts w:ascii="Wingdings" w:hAnsi="Wingdings" w:hint="default"/>
+        <w:sz w:val="20"/>
+      </w:rPr>
+    </w:lvl>
+    <w:lvl w:ilvl="8" w:tentative="1">
+      <w:start w:val="1"/>
+      <w:numFmt w:val="bullet"/>
+      <w:lvlText w:val=""/>
+      <w:lvlJc w:val="left"/>
+      <w:pPr>
+        <w:tabs>
+          <w:tab w:val="num" w:pos="6480"/>
+        </w:tabs>
+        <w:ind w:left="6480" w:hanging="360"/>
+      </w:pPr>
+      <w:rPr>
+        <w:rFonts w:ascii="Wingdings" w:hAnsi="Wingdings" w:hint="default"/>
+        <w:sz w:val="20"/>
+      </w:rPr>
+    </w:lvl>
+  </w:abstractNum>
+  <w:num w:numId="1">
+    <w:abstractNumId w:val="0"/>
+  </w:num>
+  <w:num w:numId="2">
+    <w:abstractNumId w:val="1"/>
+  </w:num>
+  <w:num w:numId="3">
+    <w:abstractNumId w:val="2"/>
+  </w:num>
+  <w:num w:numId="4">
+    <w:abstractNumId w:val="4"/>
+  </w:num>
+  <w:num w:numId="5">
+    <w:abstractNumId w:val="3"/>
+  </w:num>
+</w:numbering>
 </file>
 
 <file path=word/styles.xml><?xml version="1.0" encoding="utf-8"?>
@@ -417,6 +2439,25 @@
     <w:name w:val="Normal"/>
     <w:qFormat/>
   </w:style>
+  <w:style w:type="paragraph" w:styleId="Heading3">
+    <w:name w:val="heading 3"/>
+    <w:basedOn w:val="Normal"/>
+    <w:link w:val="Heading3Char"/>
+    <w:uiPriority w:val="9"/>
+    <w:qFormat/>
+    <w:rsid w:val="006062A7"/>
+    <w:pPr>
+      <w:spacing w:before="100" w:beforeAutospacing="1" w:after="100" w:afterAutospacing="1" w:line="240" w:lineRule="auto"/>
+      <w:outlineLvl w:val="2"/>
+    </w:pPr>
+    <w:rPr>
+      <w:rFonts w:ascii="Times New Roman" w:eastAsia="Times New Roman" w:hAnsi="Times New Roman" w:cs="Times New Roman"/>
+      <w:b/>
+      <w:bCs/>
+      <w:sz w:val="27"/>
+      <w:szCs w:val="27"/>
+    </w:rPr>
+  </w:style>
   <w:style w:type="character" w:default="1" w:styleId="DefaultParagraphFont">
     <w:name w:val="Default Paragraph Font"/>
     <w:uiPriority w:val="1"/>
@@ -443,6 +2484,94 @@
     <w:uiPriority w:val="99"/>
     <w:semiHidden/>
     <w:unhideWhenUsed/>
+  </w:style>
+  <w:style w:type="character" w:styleId="Hyperlink">
+    <w:name w:val="Hyperlink"/>
+    <w:basedOn w:val="DefaultParagraphFont"/>
+    <w:uiPriority w:val="99"/>
+    <w:unhideWhenUsed/>
+    <w:rsid w:val="009C7B2F"/>
+    <w:rPr>
+      <w:color w:val="0563C1" w:themeColor="hyperlink"/>
+      <w:u w:val="single"/>
+    </w:rPr>
+  </w:style>
+  <w:style w:type="character" w:styleId="UnresolvedMention">
+    <w:name w:val="Unresolved Mention"/>
+    <w:basedOn w:val="DefaultParagraphFont"/>
+    <w:uiPriority w:val="99"/>
+    <w:semiHidden/>
+    <w:unhideWhenUsed/>
+    <w:rsid w:val="009C7B2F"/>
+    <w:rPr>
+      <w:color w:val="605E5C"/>
+      <w:shd w:val="clear" w:color="auto" w:fill="E1DFDD"/>
+    </w:rPr>
+  </w:style>
+  <w:style w:type="character" w:customStyle="1" w:styleId="Heading3Char">
+    <w:name w:val="Heading 3 Char"/>
+    <w:basedOn w:val="DefaultParagraphFont"/>
+    <w:link w:val="Heading3"/>
+    <w:uiPriority w:val="9"/>
+    <w:rsid w:val="006062A7"/>
+    <w:rPr>
+      <w:rFonts w:ascii="Times New Roman" w:eastAsia="Times New Roman" w:hAnsi="Times New Roman" w:cs="Times New Roman"/>
+      <w:b/>
+      <w:bCs/>
+      <w:sz w:val="27"/>
+      <w:szCs w:val="27"/>
+    </w:rPr>
+  </w:style>
+  <w:style w:type="character" w:styleId="Strong">
+    <w:name w:val="Strong"/>
+    <w:basedOn w:val="DefaultParagraphFont"/>
+    <w:uiPriority w:val="22"/>
+    <w:qFormat/>
+    <w:rsid w:val="006062A7"/>
+    <w:rPr>
+      <w:b/>
+      <w:bCs/>
+    </w:rPr>
+  </w:style>
+  <w:style w:type="paragraph" w:styleId="NormalWeb">
+    <w:name w:val="Normal (Web)"/>
+    <w:basedOn w:val="Normal"/>
+    <w:uiPriority w:val="99"/>
+    <w:semiHidden/>
+    <w:unhideWhenUsed/>
+    <w:rsid w:val="006062A7"/>
+    <w:pPr>
+      <w:spacing w:before="100" w:beforeAutospacing="1" w:after="100" w:afterAutospacing="1" w:line="240" w:lineRule="auto"/>
+    </w:pPr>
+    <w:rPr>
+      <w:rFonts w:ascii="Times New Roman" w:eastAsia="Times New Roman" w:hAnsi="Times New Roman" w:cs="Times New Roman"/>
+      <w:sz w:val="24"/>
+      <w:szCs w:val="24"/>
+    </w:rPr>
+  </w:style>
+  <w:style w:type="character" w:styleId="HTMLCode">
+    <w:name w:val="HTML Code"/>
+    <w:basedOn w:val="DefaultParagraphFont"/>
+    <w:uiPriority w:val="99"/>
+    <w:semiHidden/>
+    <w:unhideWhenUsed/>
+    <w:rsid w:val="006062A7"/>
+    <w:rPr>
+      <w:rFonts w:ascii="Courier New" w:eastAsia="Times New Roman" w:hAnsi="Courier New" w:cs="Courier New"/>
+      <w:sz w:val="20"/>
+      <w:szCs w:val="20"/>
+    </w:rPr>
+  </w:style>
+  <w:style w:type="character" w:styleId="Emphasis">
+    <w:name w:val="Emphasis"/>
+    <w:basedOn w:val="DefaultParagraphFont"/>
+    <w:uiPriority w:val="20"/>
+    <w:qFormat/>
+    <w:rsid w:val="006062A7"/>
+    <w:rPr>
+      <w:i/>
+      <w:iCs/>
+    </w:rPr>
   </w:style>
 </w:styles>
 </file>

</xml_diff>

<commit_message>
Added imaegery and series intro doc
</commit_message>
<xml_diff>
--- a/React_TypeScript Article_001.docx
+++ b/React_TypeScript Article_001.docx
@@ -428,7 +428,6 @@
         <w:spacing w:after="0" w:line="240" w:lineRule="auto"/>
       </w:pPr>
       <w:r>
-        <w:lastRenderedPageBreak/>
         <w:pict w14:anchorId="00C908DD">
           <v:rect id="_x0000_i1027" style="width:0;height:1.5pt" o:hralign="center" o:hrstd="t" o:hr="t" fillcolor="#a0a0a0" stroked="f"/>
         </w:pict>
@@ -440,6 +439,7 @@
         <w:outlineLvl w:val="2"/>
       </w:pPr>
       <w:r>
+        <w:lastRenderedPageBreak/>
         <w:t>4. "Common TypeScript Errors in React and How to Fix Them"</w:t>
       </w:r>
     </w:p>
@@ -891,8 +891,14 @@
         <w:rPr>
           <w:highlight w:val="green"/>
         </w:rPr>
+        <w:t xml:space="preserve">TypeScript is quickly becoming a must-have skill and a standard in the web development world. If you already have a solid understanding of React, learning TypeScript is a smart move—it can boost your </w:t>
+      </w:r>
+      <w:r>
+        <w:rPr>
+          <w:highlight w:val="green"/>
+        </w:rPr>
         <w:lastRenderedPageBreak/>
-        <w:t>TypeScript is quickly becoming a must-have skill and a standard in the web development world. If you already have a solid understanding of React, learning TypeScript is a smart move—it can boost your career prospects and help you stand out in interviews. Many React developers are adopting TypeScript because it offers added safety and better tools for writing reliable code. By adding type-checking, TypeScript helps catch errors early, so you don’t have to spend time troubleshooting bugs in the browser at runtime. It also makes your code easier to read, maintain, and refactor, especially in larger projects. These benefits make TypeScript a valuable investment that will pay off as your projects grow</w:t>
+        <w:t>career prospects and help you stand out in interviews. Many React developers are adopting TypeScript because it offers added safety and better tools for writing reliable code. By adding type-checking, TypeScript helps catch errors early, so you don’t have to spend time troubleshooting bugs in the browser at runtime. It also makes your code easier to read, maintain, and refactor, especially in larger projects. These benefits make TypeScript a valuable investment that will pay off as your projects grow</w:t>
       </w:r>
     </w:p>
     <w:p/>
@@ -1090,7 +1096,18 @@
         <w:t xml:space="preserve">hearing about vite. </w:t>
       </w:r>
       <w:r>
-        <w:t xml:space="preserve">Think of Vite as your application's speedy assistant - it's a next-generation development tool that streamlines the process of building web apps, particularly React projects. Compared to traditional tools like Create React App, it offers a much more efficient and straightforward development </w:t>
+        <w:t xml:space="preserve">Think of </w:t>
+      </w:r>
+      <w:hyperlink r:id="rId6" w:history="1">
+        <w:r>
+          <w:rPr>
+            <w:rStyle w:val="Hyperlink"/>
+          </w:rPr>
+          <w:t>Vite</w:t>
+        </w:r>
+      </w:hyperlink>
+      <w:r>
+        <w:t xml:space="preserve"> as your application's speedy assistant - it's a next-generation development tool that streamlines the process of building web apps, particularly React projects. Compared to traditional tools like Create React App, it offers a much more efficient and straightforward development </w:t>
       </w:r>
       <w:r>
         <w:t>experience.</w:t>
@@ -1125,6 +1142,188 @@
     </w:p>
     <w:p>
       <w:pPr>
+        <w:pStyle w:val="whitespace-pre-wrap"/>
+        <w:rPr>
+          <w:rFonts w:asciiTheme="minorHAnsi" w:eastAsiaTheme="minorHAnsi" w:hAnsiTheme="minorHAnsi" w:cstheme="minorBidi"/>
+          <w:sz w:val="22"/>
+          <w:szCs w:val="22"/>
+        </w:rPr>
+      </w:pPr>
+      <w:r>
+        <w:rPr>
+          <w:rFonts w:asciiTheme="minorHAnsi" w:eastAsiaTheme="minorHAnsi" w:hAnsiTheme="minorHAnsi" w:cstheme="minorBidi"/>
+          <w:sz w:val="22"/>
+          <w:szCs w:val="22"/>
+        </w:rPr>
+        <w:t xml:space="preserve">To begin a </w:t>
+      </w:r>
+      <w:r>
+        <w:rPr>
+          <w:rFonts w:asciiTheme="minorHAnsi" w:eastAsiaTheme="minorHAnsi" w:hAnsiTheme="minorHAnsi" w:cstheme="minorBidi"/>
+          <w:sz w:val="22"/>
+          <w:szCs w:val="22"/>
+        </w:rPr>
+        <w:t>new,</w:t>
+      </w:r>
+      <w:r>
+        <w:rPr>
+          <w:rFonts w:asciiTheme="minorHAnsi" w:eastAsiaTheme="minorHAnsi" w:hAnsiTheme="minorHAnsi" w:cstheme="minorBidi"/>
+          <w:sz w:val="22"/>
+          <w:szCs w:val="22"/>
+        </w:rPr>
+        <w:t xml:space="preserve"> React project with TypeScript using Vite, follow these steps:</w:t>
+      </w:r>
+    </w:p>
+    <w:p>
+      <w:pPr>
+        <w:pStyle w:val="whitespace-normal"/>
+        <w:numPr>
+          <w:ilvl w:val="0"/>
+          <w:numId w:val="6"/>
+        </w:numPr>
+        <w:rPr>
+          <w:rFonts w:asciiTheme="minorHAnsi" w:eastAsiaTheme="minorHAnsi" w:hAnsiTheme="minorHAnsi" w:cstheme="minorBidi"/>
+          <w:sz w:val="22"/>
+          <w:szCs w:val="22"/>
+        </w:rPr>
+      </w:pPr>
+      <w:r>
+        <w:rPr>
+          <w:rFonts w:asciiTheme="minorHAnsi" w:eastAsiaTheme="minorHAnsi" w:hAnsiTheme="minorHAnsi" w:cstheme="minorBidi"/>
+          <w:sz w:val="22"/>
+          <w:szCs w:val="22"/>
+        </w:rPr>
+        <w:t>First, create a new folder for your project. For example, name it "react-typescript"</w:t>
+      </w:r>
+    </w:p>
+    <w:p>
+      <w:pPr>
+        <w:pStyle w:val="whitespace-normal"/>
+        <w:numPr>
+          <w:ilvl w:val="0"/>
+          <w:numId w:val="6"/>
+        </w:numPr>
+        <w:rPr>
+          <w:rFonts w:asciiTheme="minorHAnsi" w:eastAsiaTheme="minorHAnsi" w:hAnsiTheme="minorHAnsi" w:cstheme="minorBidi"/>
+          <w:sz w:val="22"/>
+          <w:szCs w:val="22"/>
+        </w:rPr>
+      </w:pPr>
+      <w:r>
+        <w:rPr>
+          <w:rFonts w:asciiTheme="minorHAnsi" w:eastAsiaTheme="minorHAnsi" w:hAnsiTheme="minorHAnsi" w:cstheme="minorBidi"/>
+          <w:sz w:val="22"/>
+          <w:szCs w:val="22"/>
+        </w:rPr>
+        <w:t>Open this folder in your preferred code editor (like Visual Studio Code, WebStorm, etc.)</w:t>
+      </w:r>
+    </w:p>
+    <w:p>
+      <w:pPr>
+        <w:pStyle w:val="whitespace-normal"/>
+        <w:numPr>
+          <w:ilvl w:val="0"/>
+          <w:numId w:val="6"/>
+        </w:numPr>
+        <w:rPr>
+          <w:rFonts w:asciiTheme="minorHAnsi" w:eastAsiaTheme="minorHAnsi" w:hAnsiTheme="minorHAnsi" w:cstheme="minorBidi"/>
+          <w:sz w:val="22"/>
+          <w:szCs w:val="22"/>
+        </w:rPr>
+      </w:pPr>
+      <w:r>
+        <w:rPr>
+          <w:rFonts w:asciiTheme="minorHAnsi" w:eastAsiaTheme="minorHAnsi" w:hAnsiTheme="minorHAnsi" w:cstheme="minorBidi"/>
+          <w:sz w:val="22"/>
+          <w:szCs w:val="22"/>
+        </w:rPr>
+        <w:t>In your terminal, navigate to this folder and run this command:</w:t>
+      </w:r>
+    </w:p>
+    <w:p>
+      <w:pPr>
+        <w:pStyle w:val="whitespace-normal"/>
+        <w:rPr>
+          <w:rFonts w:asciiTheme="minorHAnsi" w:eastAsiaTheme="minorHAnsi" w:hAnsiTheme="minorHAnsi" w:cstheme="minorBidi"/>
+          <w:sz w:val="22"/>
+          <w:szCs w:val="22"/>
+        </w:rPr>
+      </w:pPr>
+      <w:r>
+        <w:rPr>
+          <w:rFonts w:asciiTheme="minorHAnsi" w:eastAsiaTheme="minorHAnsi" w:hAnsiTheme="minorHAnsi" w:cstheme="minorBidi"/>
+          <w:sz w:val="22"/>
+          <w:szCs w:val="22"/>
+        </w:rPr>
+        <w:t xml:space="preserve">       </w:t>
+      </w:r>
+      <w:proofErr w:type="spellStart"/>
+      <w:r>
+        <w:rPr>
+          <w:rFonts w:asciiTheme="minorHAnsi" w:eastAsiaTheme="minorHAnsi" w:hAnsiTheme="minorHAnsi" w:cstheme="minorBidi"/>
+          <w:sz w:val="22"/>
+          <w:szCs w:val="22"/>
+        </w:rPr>
+        <w:t>npm</w:t>
+      </w:r>
+      <w:proofErr w:type="spellEnd"/>
+      <w:r>
+        <w:rPr>
+          <w:rFonts w:asciiTheme="minorHAnsi" w:eastAsiaTheme="minorHAnsi" w:hAnsiTheme="minorHAnsi" w:cstheme="minorBidi"/>
+          <w:sz w:val="22"/>
+          <w:szCs w:val="22"/>
+        </w:rPr>
+        <w:t xml:space="preserve"> create vite@</w:t>
+      </w:r>
+      <w:proofErr w:type="gramStart"/>
+      <w:r>
+        <w:rPr>
+          <w:rFonts w:asciiTheme="minorHAnsi" w:eastAsiaTheme="minorHAnsi" w:hAnsiTheme="minorHAnsi" w:cstheme="minorBidi"/>
+          <w:sz w:val="22"/>
+          <w:szCs w:val="22"/>
+        </w:rPr>
+        <w:t>latest .</w:t>
+      </w:r>
+      <w:proofErr w:type="gramEnd"/>
+      <w:r>
+        <w:rPr>
+          <w:rFonts w:asciiTheme="minorHAnsi" w:eastAsiaTheme="minorHAnsi" w:hAnsiTheme="minorHAnsi" w:cstheme="minorBidi"/>
+          <w:sz w:val="22"/>
+          <w:szCs w:val="22"/>
+        </w:rPr>
+        <w:t xml:space="preserve"> --template react-</w:t>
+      </w:r>
+      <w:proofErr w:type="spellStart"/>
+      <w:r>
+        <w:rPr>
+          <w:rFonts w:asciiTheme="minorHAnsi" w:eastAsiaTheme="minorHAnsi" w:hAnsiTheme="minorHAnsi" w:cstheme="minorBidi"/>
+          <w:sz w:val="22"/>
+          <w:szCs w:val="22"/>
+        </w:rPr>
+        <w:t>ts</w:t>
+      </w:r>
+      <w:proofErr w:type="spellEnd"/>
+    </w:p>
+    <w:p>
+      <w:pPr>
+        <w:pStyle w:val="whitespace-normal"/>
+        <w:rPr>
+          <w:rFonts w:asciiTheme="minorHAnsi" w:eastAsiaTheme="minorHAnsi" w:hAnsiTheme="minorHAnsi" w:cstheme="minorBidi"/>
+          <w:sz w:val="22"/>
+          <w:szCs w:val="22"/>
+        </w:rPr>
+      </w:pPr>
+      <w:r>
+        <w:rPr>
+          <w:rFonts w:asciiTheme="minorHAnsi" w:eastAsiaTheme="minorHAnsi" w:hAnsiTheme="minorHAnsi" w:cstheme="minorBidi"/>
+          <w:sz w:val="22"/>
+          <w:szCs w:val="22"/>
+        </w:rPr>
+        <w:t>Note: The dot (.) after "latest" tells Vite to create the project in your current directory instead of making a new one. This command sets up a React project with TypeScript support right away.</w:t>
+      </w:r>
+    </w:p>
+    <w:p>
+      <w:pPr>
         <w:rPr>
           <w:b/>
           <w:bCs/>
@@ -1132,159 +1331,666 @@
           <w:szCs w:val="24"/>
         </w:rPr>
       </w:pPr>
-      <w:proofErr w:type="spellStart"/>
-      <w:r>
+      <w:r>
+        <w:rPr>
+          <w:b/>
+          <w:bCs/>
+          <w:noProof/>
+          <w:sz w:val="24"/>
+          <w:szCs w:val="24"/>
+        </w:rPr>
+        <w:lastRenderedPageBreak/>
+        <w:drawing>
+          <wp:inline distT="0" distB="0" distL="0" distR="0" wp14:anchorId="4FABD6EA" wp14:editId="5C8F49C5">
+            <wp:extent cx="5943600" cy="2118360"/>
+            <wp:effectExtent l="0" t="0" r="0" b="0"/>
+            <wp:docPr id="1" name="Picture 1"/>
+            <wp:cNvGraphicFramePr>
+              <a:graphicFrameLocks xmlns:a="http://schemas.openxmlformats.org/drawingml/2006/main" noChangeAspect="1"/>
+            </wp:cNvGraphicFramePr>
+            <a:graphic xmlns:a="http://schemas.openxmlformats.org/drawingml/2006/main">
+              <a:graphicData uri="http://schemas.openxmlformats.org/drawingml/2006/picture">
+                <pic:pic xmlns:pic="http://schemas.openxmlformats.org/drawingml/2006/picture">
+                  <pic:nvPicPr>
+                    <pic:cNvPr id="1" name="Screenshot_2.jpg"/>
+                    <pic:cNvPicPr/>
+                  </pic:nvPicPr>
+                  <pic:blipFill>
+                    <a:blip r:embed="rId7">
+                      <a:extLst>
+                        <a:ext uri="{28A0092B-C50C-407E-A947-70E740481C1C}">
+                          <a14:useLocalDpi xmlns:a14="http://schemas.microsoft.com/office/drawing/2010/main" val="0"/>
+                        </a:ext>
+                      </a:extLst>
+                    </a:blip>
+                    <a:stretch>
+                      <a:fillRect/>
+                    </a:stretch>
+                  </pic:blipFill>
+                  <pic:spPr>
+                    <a:xfrm>
+                      <a:off x="0" y="0"/>
+                      <a:ext cx="5943600" cy="2118360"/>
+                    </a:xfrm>
+                    <a:prstGeom prst="rect">
+                      <a:avLst/>
+                    </a:prstGeom>
+                  </pic:spPr>
+                </pic:pic>
+              </a:graphicData>
+            </a:graphic>
+          </wp:inline>
+        </w:drawing>
+      </w:r>
+    </w:p>
+    <w:p>
+      <w:pPr>
         <w:rPr>
           <w:b/>
           <w:bCs/>
           <w:sz w:val="24"/>
           <w:szCs w:val="24"/>
         </w:rPr>
+      </w:pPr>
+    </w:p>
+    <w:p>
+      <w:pPr>
+        <w:pStyle w:val="whitespace-pre-wrap"/>
+        <w:rPr>
+          <w:rFonts w:asciiTheme="minorHAnsi" w:eastAsiaTheme="minorHAnsi" w:hAnsiTheme="minorHAnsi" w:cstheme="minorBidi"/>
+          <w:sz w:val="22"/>
+          <w:szCs w:val="22"/>
+        </w:rPr>
+      </w:pPr>
+      <w:r>
+        <w:rPr>
+          <w:rFonts w:asciiTheme="minorHAnsi" w:eastAsiaTheme="minorHAnsi" w:hAnsiTheme="minorHAnsi" w:cstheme="minorBidi"/>
+          <w:sz w:val="22"/>
+          <w:szCs w:val="22"/>
+        </w:rPr>
+        <w:t>After creating your project,</w:t>
+      </w:r>
+      <w:r>
+        <w:rPr>
+          <w:rFonts w:asciiTheme="minorHAnsi" w:eastAsiaTheme="minorHAnsi" w:hAnsiTheme="minorHAnsi" w:cstheme="minorBidi"/>
+          <w:sz w:val="22"/>
+          <w:szCs w:val="22"/>
+        </w:rPr>
+        <w:t xml:space="preserve"> </w:t>
+      </w:r>
+      <w:r>
+        <w:rPr>
+          <w:rFonts w:asciiTheme="minorHAnsi" w:eastAsiaTheme="minorHAnsi" w:hAnsiTheme="minorHAnsi" w:cstheme="minorBidi"/>
+          <w:sz w:val="22"/>
+          <w:szCs w:val="22"/>
+        </w:rPr>
+        <w:t>l</w:t>
+      </w:r>
+      <w:r>
+        <w:rPr>
+          <w:rFonts w:asciiTheme="minorHAnsi" w:eastAsiaTheme="minorHAnsi" w:hAnsiTheme="minorHAnsi" w:cstheme="minorBidi"/>
+          <w:sz w:val="22"/>
+          <w:szCs w:val="22"/>
+        </w:rPr>
+        <w:t xml:space="preserve">ooking at </w:t>
+      </w:r>
+      <w:r>
+        <w:rPr>
+          <w:rFonts w:asciiTheme="minorHAnsi" w:eastAsiaTheme="minorHAnsi" w:hAnsiTheme="minorHAnsi" w:cstheme="minorBidi"/>
+          <w:sz w:val="22"/>
+          <w:szCs w:val="22"/>
+        </w:rPr>
+        <w:t>y</w:t>
+      </w:r>
+      <w:r>
+        <w:rPr>
+          <w:rFonts w:asciiTheme="minorHAnsi" w:eastAsiaTheme="minorHAnsi" w:hAnsiTheme="minorHAnsi" w:cstheme="minorBidi"/>
+          <w:sz w:val="22"/>
+          <w:szCs w:val="22"/>
+        </w:rPr>
+        <w:t xml:space="preserve">our </w:t>
+      </w:r>
+      <w:r>
+        <w:rPr>
+          <w:rFonts w:asciiTheme="minorHAnsi" w:eastAsiaTheme="minorHAnsi" w:hAnsiTheme="minorHAnsi" w:cstheme="minorBidi"/>
+          <w:sz w:val="22"/>
+          <w:szCs w:val="22"/>
+        </w:rPr>
+        <w:t>p</w:t>
+      </w:r>
+      <w:r>
+        <w:rPr>
+          <w:rFonts w:asciiTheme="minorHAnsi" w:eastAsiaTheme="minorHAnsi" w:hAnsiTheme="minorHAnsi" w:cstheme="minorBidi"/>
+          <w:sz w:val="22"/>
+          <w:szCs w:val="22"/>
+        </w:rPr>
+        <w:t xml:space="preserve">roject </w:t>
+      </w:r>
+      <w:r>
+        <w:rPr>
+          <w:rFonts w:asciiTheme="minorHAnsi" w:eastAsiaTheme="minorHAnsi" w:hAnsiTheme="minorHAnsi" w:cstheme="minorBidi"/>
+          <w:sz w:val="22"/>
+          <w:szCs w:val="22"/>
+        </w:rPr>
+        <w:t>s</w:t>
+      </w:r>
+      <w:r>
+        <w:rPr>
+          <w:rFonts w:asciiTheme="minorHAnsi" w:eastAsiaTheme="minorHAnsi" w:hAnsiTheme="minorHAnsi" w:cstheme="minorBidi"/>
+          <w:sz w:val="22"/>
+          <w:szCs w:val="22"/>
+        </w:rPr>
+        <w:t>tructure</w:t>
+      </w:r>
+      <w:r>
+        <w:rPr>
+          <w:rFonts w:asciiTheme="minorHAnsi" w:eastAsiaTheme="minorHAnsi" w:hAnsiTheme="minorHAnsi" w:cstheme="minorBidi"/>
+          <w:sz w:val="22"/>
+          <w:szCs w:val="22"/>
+        </w:rPr>
+        <w:t xml:space="preserve"> I is</w:t>
+      </w:r>
+      <w:r>
+        <w:rPr>
+          <w:rFonts w:asciiTheme="minorHAnsi" w:eastAsiaTheme="minorHAnsi" w:hAnsiTheme="minorHAnsi" w:cstheme="minorBidi"/>
+          <w:sz w:val="22"/>
+          <w:szCs w:val="22"/>
+        </w:rPr>
+        <w:t xml:space="preserve"> likely</w:t>
+      </w:r>
+      <w:r>
+        <w:rPr>
+          <w:rFonts w:asciiTheme="minorHAnsi" w:eastAsiaTheme="minorHAnsi" w:hAnsiTheme="minorHAnsi" w:cstheme="minorBidi"/>
+          <w:sz w:val="22"/>
+          <w:szCs w:val="22"/>
+        </w:rPr>
+        <w:t xml:space="preserve"> that it looks like mine</w:t>
+      </w:r>
+      <w:r>
+        <w:rPr>
+          <w:rFonts w:asciiTheme="minorHAnsi" w:eastAsiaTheme="minorHAnsi" w:hAnsiTheme="minorHAnsi" w:cstheme="minorBidi"/>
+          <w:sz w:val="22"/>
+          <w:szCs w:val="22"/>
+        </w:rPr>
+        <w:t xml:space="preserve"> look </w:t>
+      </w:r>
+      <w:proofErr w:type="gramStart"/>
+      <w:r>
+        <w:rPr>
+          <w:rFonts w:asciiTheme="minorHAnsi" w:eastAsiaTheme="minorHAnsi" w:hAnsiTheme="minorHAnsi" w:cstheme="minorBidi"/>
+          <w:sz w:val="22"/>
+          <w:szCs w:val="22"/>
+        </w:rPr>
+        <w:t xml:space="preserve">like </w:t>
+      </w:r>
+      <w:r>
+        <w:rPr>
+          <w:rFonts w:asciiTheme="minorHAnsi" w:eastAsiaTheme="minorHAnsi" w:hAnsiTheme="minorHAnsi" w:cstheme="minorBidi"/>
+          <w:sz w:val="22"/>
+          <w:szCs w:val="22"/>
+        </w:rPr>
+        <w:t xml:space="preserve"> mine</w:t>
+      </w:r>
+      <w:proofErr w:type="gramEnd"/>
+      <w:r>
+        <w:rPr>
+          <w:rFonts w:asciiTheme="minorHAnsi" w:eastAsiaTheme="minorHAnsi" w:hAnsiTheme="minorHAnsi" w:cstheme="minorBidi"/>
+          <w:sz w:val="22"/>
+          <w:szCs w:val="22"/>
+        </w:rPr>
+        <w:t xml:space="preserve"> </w:t>
+      </w:r>
+      <w:r>
+        <w:rPr>
+          <w:rFonts w:asciiTheme="minorHAnsi" w:eastAsiaTheme="minorHAnsi" w:hAnsiTheme="minorHAnsi" w:cstheme="minorBidi"/>
+          <w:sz w:val="22"/>
+          <w:szCs w:val="22"/>
+        </w:rPr>
+        <w:t>in the figure below, then you’ll</w:t>
+      </w:r>
+      <w:r>
+        <w:rPr>
+          <w:rFonts w:asciiTheme="minorHAnsi" w:eastAsiaTheme="minorHAnsi" w:hAnsiTheme="minorHAnsi" w:cstheme="minorBidi"/>
+          <w:sz w:val="22"/>
+          <w:szCs w:val="22"/>
+        </w:rPr>
+        <w:t xml:space="preserve"> need to install all the necessary packages:</w:t>
+      </w:r>
+    </w:p>
+    <w:p>
+      <w:pPr>
+        <w:pStyle w:val="whitespace-normal"/>
+        <w:numPr>
+          <w:ilvl w:val="0"/>
+          <w:numId w:val="7"/>
+        </w:numPr>
+        <w:rPr>
+          <w:rFonts w:asciiTheme="minorHAnsi" w:eastAsiaTheme="minorHAnsi" w:hAnsiTheme="minorHAnsi" w:cstheme="minorBidi"/>
+          <w:sz w:val="22"/>
+          <w:szCs w:val="22"/>
+        </w:rPr>
+      </w:pPr>
+      <w:r>
+        <w:rPr>
+          <w:rFonts w:asciiTheme="minorHAnsi" w:eastAsiaTheme="minorHAnsi" w:hAnsiTheme="minorHAnsi" w:cstheme="minorBidi"/>
+          <w:sz w:val="22"/>
+          <w:szCs w:val="22"/>
+        </w:rPr>
+        <w:t>Run this command in your terminal to install all dependencies:</w:t>
+      </w:r>
+      <w:r>
+        <w:rPr>
+          <w:rFonts w:asciiTheme="minorHAnsi" w:eastAsiaTheme="minorHAnsi" w:hAnsiTheme="minorHAnsi" w:cstheme="minorBidi"/>
+          <w:sz w:val="22"/>
+          <w:szCs w:val="22"/>
+        </w:rPr>
+        <w:t xml:space="preserve"> </w:t>
+      </w:r>
+    </w:p>
+    <w:p>
+      <w:pPr>
+        <w:pStyle w:val="whitespace-normal"/>
+        <w:ind w:left="720"/>
+        <w:rPr>
+          <w:b/>
+          <w:bCs/>
+        </w:rPr>
+      </w:pPr>
+      <w:proofErr w:type="spellStart"/>
+      <w:r>
+        <w:rPr>
+          <w:rFonts w:asciiTheme="minorHAnsi" w:eastAsiaTheme="minorHAnsi" w:hAnsiTheme="minorHAnsi" w:cstheme="minorBidi"/>
+          <w:sz w:val="22"/>
+          <w:szCs w:val="22"/>
+        </w:rPr>
         <w:t>npm</w:t>
       </w:r>
       <w:proofErr w:type="spellEnd"/>
       <w:r>
+        <w:rPr>
+          <w:rFonts w:asciiTheme="minorHAnsi" w:eastAsiaTheme="minorHAnsi" w:hAnsiTheme="minorHAnsi" w:cstheme="minorBidi"/>
+          <w:sz w:val="22"/>
+          <w:szCs w:val="22"/>
+        </w:rPr>
+        <w:t xml:space="preserve"> install</w:t>
+      </w:r>
+    </w:p>
+    <w:p>
+      <w:pPr>
         <w:rPr>
           <w:b/>
           <w:bCs/>
           <w:sz w:val="24"/>
           <w:szCs w:val="24"/>
         </w:rPr>
-        <w:t xml:space="preserve"> create </w:t>
-      </w:r>
-      <w:proofErr w:type="spellStart"/>
-      <w:r>
+      </w:pPr>
+      <w:r>
+        <w:rPr>
+          <w:b/>
+          <w:bCs/>
+          <w:noProof/>
+          <w:sz w:val="24"/>
+          <w:szCs w:val="24"/>
+        </w:rPr>
+        <w:drawing>
+          <wp:inline distT="0" distB="0" distL="0" distR="0" wp14:anchorId="294F5026" wp14:editId="00F2A1A6">
+            <wp:extent cx="5943600" cy="2656840"/>
+            <wp:effectExtent l="0" t="0" r="0" b="0"/>
+            <wp:docPr id="2" name="Picture 2"/>
+            <wp:cNvGraphicFramePr>
+              <a:graphicFrameLocks xmlns:a="http://schemas.openxmlformats.org/drawingml/2006/main" noChangeAspect="1"/>
+            </wp:cNvGraphicFramePr>
+            <a:graphic xmlns:a="http://schemas.openxmlformats.org/drawingml/2006/main">
+              <a:graphicData uri="http://schemas.openxmlformats.org/drawingml/2006/picture">
+                <pic:pic xmlns:pic="http://schemas.openxmlformats.org/drawingml/2006/picture">
+                  <pic:nvPicPr>
+                    <pic:cNvPr id="2" name="project structure.jpg"/>
+                    <pic:cNvPicPr/>
+                  </pic:nvPicPr>
+                  <pic:blipFill>
+                    <a:blip r:embed="rId8">
+                      <a:extLst>
+                        <a:ext uri="{28A0092B-C50C-407E-A947-70E740481C1C}">
+                          <a14:useLocalDpi xmlns:a14="http://schemas.microsoft.com/office/drawing/2010/main" val="0"/>
+                        </a:ext>
+                      </a:extLst>
+                    </a:blip>
+                    <a:stretch>
+                      <a:fillRect/>
+                    </a:stretch>
+                  </pic:blipFill>
+                  <pic:spPr>
+                    <a:xfrm>
+                      <a:off x="0" y="0"/>
+                      <a:ext cx="5943600" cy="2656840"/>
+                    </a:xfrm>
+                    <a:prstGeom prst="rect">
+                      <a:avLst/>
+                    </a:prstGeom>
+                  </pic:spPr>
+                </pic:pic>
+              </a:graphicData>
+            </a:graphic>
+          </wp:inline>
+        </w:drawing>
+      </w:r>
+    </w:p>
+    <w:p>
+      <w:pPr>
         <w:rPr>
           <w:b/>
           <w:bCs/>
           <w:sz w:val="24"/>
           <w:szCs w:val="24"/>
         </w:rPr>
-        <w:t>vite@latest</w:t>
+      </w:pPr>
+    </w:p>
+    <w:p>
+      <w:pPr>
+        <w:spacing w:before="100" w:beforeAutospacing="1" w:after="100" w:afterAutospacing="1" w:line="240" w:lineRule="auto"/>
+      </w:pPr>
+      <w:r>
+        <w:t>If you've used Create React App before, you'll notice Vite organizes files a bit differently. While the folder names might look different, you'll find all the familiar React files you're used to working with. The core functionality remains the same – it's just arranged in a slightly different way.</w:t>
+      </w:r>
+    </w:p>
+    <w:p>
+      <w:pPr>
+        <w:spacing w:before="100" w:beforeAutospacing="1" w:after="100" w:afterAutospacing="1" w:line="240" w:lineRule="auto"/>
+      </w:pPr>
+      <w:r>
+        <w:rPr>
+          <w:rFonts w:ascii="Segoe UI Emoji" w:hAnsi="Segoe UI Emoji" w:cs="Segoe UI Emoji"/>
+        </w:rPr>
+        <w:t>🎉</w:t>
+      </w:r>
+      <w:r>
+        <w:t xml:space="preserve"> Congratulations! At this point, you've successfully created a new React application with TypeScript using Vite. Your development environment is now ready to go.</w:t>
+      </w:r>
+    </w:p>
+    <w:p>
+      <w:pPr>
+        <w:spacing w:before="100" w:beforeAutospacing="1" w:after="100" w:afterAutospacing="1" w:line="240" w:lineRule="auto"/>
+      </w:pPr>
+      <w:r>
+        <w:lastRenderedPageBreak/>
+        <w:t>Time to see your app in action! Open your terminal and type:</w:t>
+      </w:r>
+    </w:p>
+    <w:p>
+      <w:pPr>
+        <w:spacing w:before="100" w:beforeAutospacing="1" w:after="100" w:afterAutospacing="1" w:line="240" w:lineRule="auto"/>
+      </w:pPr>
+      <w:proofErr w:type="spellStart"/>
+      <w:r>
+        <w:t>npm</w:t>
       </w:r>
       <w:proofErr w:type="spellEnd"/>
       <w:r>
+        <w:t xml:space="preserve"> run dev</w:t>
+      </w:r>
+    </w:p>
+    <w:p>
+      <w:pPr>
+        <w:spacing w:before="100" w:beforeAutospacing="1" w:after="100" w:afterAutospacing="1" w:line="240" w:lineRule="auto"/>
+      </w:pPr>
+      <w:r>
+        <w:t xml:space="preserve">This command starts up your development server. Once it's running, Vite will show you a local URL (usually </w:t>
+      </w:r>
+      <w:hyperlink r:id="rId9" w:history="1">
+        <w:r>
+          <w:rPr>
+            <w:rStyle w:val="Hyperlink"/>
+          </w:rPr>
+          <w:t>http://localhost:5173</w:t>
+        </w:r>
+      </w:hyperlink>
+      <w:r>
+        <w:t xml:space="preserve">) where you can view your application in the browser. Any changes you make to your code will automatically appear in real-time thanks to </w:t>
+      </w:r>
+      <w:proofErr w:type="spellStart"/>
+      <w:r>
+        <w:t>Vite's</w:t>
+      </w:r>
+      <w:proofErr w:type="spellEnd"/>
+      <w:r>
+        <w:t xml:space="preserve"> fast hot module replacement</w:t>
+      </w:r>
+      <w:r>
+        <w:t>.</w:t>
+      </w:r>
+    </w:p>
+    <w:p>
+      <w:pPr>
+        <w:spacing w:before="100" w:beforeAutospacing="1" w:after="100" w:afterAutospacing="1" w:line="240" w:lineRule="auto"/>
+      </w:pPr>
+      <w:r>
+        <w:rPr>
+          <w:noProof/>
+        </w:rPr>
+        <w:drawing>
+          <wp:inline distT="0" distB="0" distL="0" distR="0" wp14:anchorId="2DC0F6C7" wp14:editId="00B4E045">
+            <wp:extent cx="5943600" cy="2992120"/>
+            <wp:effectExtent l="0" t="0" r="0" b="0"/>
+            <wp:docPr id="3" name="Picture 3"/>
+            <wp:cNvGraphicFramePr>
+              <a:graphicFrameLocks xmlns:a="http://schemas.openxmlformats.org/drawingml/2006/main" noChangeAspect="1"/>
+            </wp:cNvGraphicFramePr>
+            <a:graphic xmlns:a="http://schemas.openxmlformats.org/drawingml/2006/main">
+              <a:graphicData uri="http://schemas.openxmlformats.org/drawingml/2006/picture">
+                <pic:pic xmlns:pic="http://schemas.openxmlformats.org/drawingml/2006/picture">
+                  <pic:nvPicPr>
+                    <pic:cNvPr id="3" name="vite_app.jpg"/>
+                    <pic:cNvPicPr/>
+                  </pic:nvPicPr>
+                  <pic:blipFill>
+                    <a:blip r:embed="rId10" cstate="print">
+                      <a:extLst>
+                        <a:ext uri="{28A0092B-C50C-407E-A947-70E740481C1C}">
+                          <a14:useLocalDpi xmlns:a14="http://schemas.microsoft.com/office/drawing/2010/main" val="0"/>
+                        </a:ext>
+                      </a:extLst>
+                    </a:blip>
+                    <a:stretch>
+                      <a:fillRect/>
+                    </a:stretch>
+                  </pic:blipFill>
+                  <pic:spPr>
+                    <a:xfrm>
+                      <a:off x="0" y="0"/>
+                      <a:ext cx="5943600" cy="2992120"/>
+                    </a:xfrm>
+                    <a:prstGeom prst="rect">
+                      <a:avLst/>
+                    </a:prstGeom>
+                  </pic:spPr>
+                </pic:pic>
+              </a:graphicData>
+            </a:graphic>
+          </wp:inline>
+        </w:drawing>
+      </w:r>
+    </w:p>
+    <w:p>
+      <w:pPr>
+        <w:spacing w:before="100" w:beforeAutospacing="1" w:after="100" w:afterAutospacing="1" w:line="240" w:lineRule="auto"/>
+        <w:rPr>
+          <w:b/>
+          <w:bCs/>
+        </w:rPr>
+      </w:pPr>
+      <w:r>
+        <w:rPr>
+          <w:b/>
+          <w:bCs/>
+        </w:rPr>
+        <w:t>Conclusion</w:t>
+      </w:r>
+    </w:p>
+    <w:p>
+      <w:pPr>
+        <w:pStyle w:val="whitespace-pre-wrap"/>
+        <w:rPr>
+          <w:rFonts w:asciiTheme="minorHAnsi" w:eastAsiaTheme="minorHAnsi" w:hAnsiTheme="minorHAnsi" w:cstheme="minorBidi"/>
+          <w:sz w:val="22"/>
+          <w:szCs w:val="22"/>
+        </w:rPr>
+      </w:pPr>
+      <w:r>
+        <w:rPr>
+          <w:rFonts w:asciiTheme="minorHAnsi" w:eastAsiaTheme="minorHAnsi" w:hAnsiTheme="minorHAnsi" w:cstheme="minorBidi"/>
+          <w:sz w:val="22"/>
+          <w:szCs w:val="22"/>
+        </w:rPr>
+        <w:t>Mastering TypeScript alongside React can significantly enhance your web development career prospects. As more companies adopt TypeScript for their complex React projects, having this skill combination makes you particularly attractive to employers.</w:t>
+      </w:r>
+    </w:p>
+    <w:p>
+      <w:pPr>
+        <w:pStyle w:val="whitespace-pre-wrap"/>
+        <w:rPr>
+          <w:rFonts w:asciiTheme="minorHAnsi" w:eastAsiaTheme="minorHAnsi" w:hAnsiTheme="minorHAnsi" w:cstheme="minorBidi"/>
+          <w:sz w:val="22"/>
+          <w:szCs w:val="22"/>
+        </w:rPr>
+      </w:pPr>
+      <w:r>
+        <w:rPr>
+          <w:rFonts w:asciiTheme="minorHAnsi" w:eastAsiaTheme="minorHAnsi" w:hAnsiTheme="minorHAnsi" w:cstheme="minorBidi"/>
+          <w:sz w:val="22"/>
+          <w:szCs w:val="22"/>
+        </w:rPr>
+        <w:t>Coming up next, we'll dive into practical TypeScript implementation in React applications. You'll learn how to:</w:t>
+      </w:r>
+    </w:p>
+    <w:p>
+      <w:pPr>
+        <w:pStyle w:val="whitespace-normal"/>
+        <w:numPr>
+          <w:ilvl w:val="0"/>
+          <w:numId w:val="8"/>
+        </w:numPr>
+        <w:rPr>
+          <w:rFonts w:asciiTheme="minorHAnsi" w:eastAsiaTheme="minorHAnsi" w:hAnsiTheme="minorHAnsi" w:cstheme="minorBidi"/>
+          <w:sz w:val="22"/>
+          <w:szCs w:val="22"/>
+        </w:rPr>
+      </w:pPr>
+      <w:r>
+        <w:rPr>
+          <w:rFonts w:asciiTheme="minorHAnsi" w:eastAsiaTheme="minorHAnsi" w:hAnsiTheme="minorHAnsi" w:cstheme="minorBidi"/>
+          <w:sz w:val="22"/>
+          <w:szCs w:val="22"/>
+        </w:rPr>
+        <w:t>Create functional components using TypeScript</w:t>
+      </w:r>
+    </w:p>
+    <w:p>
+      <w:pPr>
+        <w:pStyle w:val="whitespace-normal"/>
+        <w:numPr>
+          <w:ilvl w:val="0"/>
+          <w:numId w:val="8"/>
+        </w:numPr>
+        <w:rPr>
+          <w:rFonts w:asciiTheme="minorHAnsi" w:eastAsiaTheme="minorHAnsi" w:hAnsiTheme="minorHAnsi" w:cstheme="minorBidi"/>
+          <w:sz w:val="22"/>
+          <w:szCs w:val="22"/>
+        </w:rPr>
+      </w:pPr>
+      <w:r>
+        <w:rPr>
+          <w:rFonts w:asciiTheme="minorHAnsi" w:eastAsiaTheme="minorHAnsi" w:hAnsiTheme="minorHAnsi" w:cstheme="minorBidi"/>
+          <w:sz w:val="22"/>
+          <w:szCs w:val="22"/>
+        </w:rPr>
+        <w:t>Handle typing for props</w:t>
+      </w:r>
+      <w:bookmarkStart w:id="0" w:name="_GoBack"/>
+      <w:bookmarkEnd w:id="0"/>
+    </w:p>
+    <w:p>
+      <w:pPr>
+        <w:pStyle w:val="whitespace-normal"/>
+        <w:numPr>
+          <w:ilvl w:val="0"/>
+          <w:numId w:val="8"/>
+        </w:numPr>
+        <w:rPr>
+          <w:rFonts w:asciiTheme="minorHAnsi" w:eastAsiaTheme="minorHAnsi" w:hAnsiTheme="minorHAnsi" w:cstheme="minorBidi"/>
+          <w:sz w:val="22"/>
+          <w:szCs w:val="22"/>
+        </w:rPr>
+      </w:pPr>
+      <w:r>
+        <w:rPr>
+          <w:rFonts w:asciiTheme="minorHAnsi" w:eastAsiaTheme="minorHAnsi" w:hAnsiTheme="minorHAnsi" w:cstheme="minorBidi"/>
+          <w:sz w:val="22"/>
+          <w:szCs w:val="22"/>
+        </w:rPr>
+        <w:t>Manage state with proper type definitions</w:t>
+      </w:r>
+    </w:p>
+    <w:p>
+      <w:pPr>
+        <w:pStyle w:val="whitespace-normal"/>
+        <w:numPr>
+          <w:ilvl w:val="0"/>
+          <w:numId w:val="8"/>
+        </w:numPr>
+        <w:rPr>
+          <w:rFonts w:asciiTheme="minorHAnsi" w:eastAsiaTheme="minorHAnsi" w:hAnsiTheme="minorHAnsi" w:cstheme="minorBidi"/>
+          <w:sz w:val="22"/>
+          <w:szCs w:val="22"/>
+        </w:rPr>
+      </w:pPr>
+      <w:r>
+        <w:rPr>
+          <w:rFonts w:asciiTheme="minorHAnsi" w:eastAsiaTheme="minorHAnsi" w:hAnsiTheme="minorHAnsi" w:cstheme="minorBidi"/>
+          <w:sz w:val="22"/>
+          <w:szCs w:val="22"/>
+        </w:rPr>
+        <w:t>Type event handlers effectively</w:t>
+      </w:r>
+    </w:p>
+    <w:p>
+      <w:pPr>
+        <w:pStyle w:val="whitespace-pre-wrap"/>
+        <w:rPr>
+          <w:rFonts w:asciiTheme="minorHAnsi" w:eastAsiaTheme="minorHAnsi" w:hAnsiTheme="minorHAnsi" w:cstheme="minorBidi"/>
+          <w:sz w:val="22"/>
+          <w:szCs w:val="22"/>
+        </w:rPr>
+      </w:pPr>
+      <w:r>
+        <w:rPr>
+          <w:rFonts w:asciiTheme="minorHAnsi" w:eastAsiaTheme="minorHAnsi" w:hAnsiTheme="minorHAnsi" w:cstheme="minorBidi"/>
+          <w:sz w:val="22"/>
+          <w:szCs w:val="22"/>
+        </w:rPr>
+        <w:t>This hands-on knowledge will serve as your stepping stone toward developing robust, enterprise-grade React applications. Stay tuned to start building real-world components with type safety!</w:t>
+      </w:r>
+    </w:p>
+    <w:p>
+      <w:pPr>
         <w:rPr>
           <w:b/>
           <w:bCs/>
           <w:sz w:val="24"/>
           <w:szCs w:val="24"/>
         </w:rPr>
-        <w:t xml:space="preserve"> </w:t>
-      </w:r>
-      <w:bookmarkStart w:id="0" w:name="_GoBack"/>
-      <w:r>
-        <w:rPr>
-          <w:b/>
-          <w:bCs/>
+      </w:pPr>
+    </w:p>
+    <w:p>
+      <w:pPr>
+        <w:rPr>
           <w:sz w:val="24"/>
           <w:szCs w:val="24"/>
         </w:rPr>
-        <w:t xml:space="preserve">my-react-app </w:t>
-      </w:r>
-      <w:bookmarkEnd w:id="0"/>
-      <w:r>
-        <w:rPr>
-          <w:b/>
-          <w:bCs/>
-          <w:sz w:val="24"/>
-          <w:szCs w:val="24"/>
-        </w:rPr>
-        <w:t>-- --template react-</w:t>
-      </w:r>
-      <w:proofErr w:type="spellStart"/>
-      <w:r>
-        <w:rPr>
-          <w:b/>
-          <w:bCs/>
-          <w:sz w:val="24"/>
-          <w:szCs w:val="24"/>
-        </w:rPr>
-        <w:t>ts</w:t>
-      </w:r>
-      <w:proofErr w:type="spellEnd"/>
-    </w:p>
-    <w:p>
-      <w:pPr>
-        <w:rPr>
-          <w:b/>
-          <w:bCs/>
-          <w:sz w:val="24"/>
-          <w:szCs w:val="24"/>
-        </w:rPr>
-      </w:pPr>
-    </w:p>
-    <w:p>
-      <w:pPr>
-        <w:rPr>
-          <w:b/>
-          <w:bCs/>
-          <w:sz w:val="24"/>
-          <w:szCs w:val="24"/>
-        </w:rPr>
-      </w:pPr>
-      <w:r>
-        <w:rPr>
-          <w:b/>
-          <w:bCs/>
-          <w:sz w:val="24"/>
-          <w:szCs w:val="24"/>
-        </w:rPr>
-        <w:t># Navigate to project and install dependencies</w:t>
-      </w:r>
-    </w:p>
-    <w:p>
-      <w:pPr>
-        <w:rPr>
-          <w:b/>
-          <w:bCs/>
-          <w:sz w:val="24"/>
-          <w:szCs w:val="24"/>
-        </w:rPr>
-      </w:pPr>
-      <w:r>
-        <w:rPr>
-          <w:b/>
-          <w:bCs/>
-          <w:sz w:val="24"/>
-          <w:szCs w:val="24"/>
-        </w:rPr>
-        <w:t>cd my-react-app</w:t>
-      </w:r>
-    </w:p>
-    <w:p>
-      <w:pPr>
-        <w:rPr>
-          <w:b/>
-          <w:bCs/>
-          <w:sz w:val="24"/>
-          <w:szCs w:val="24"/>
-        </w:rPr>
-      </w:pPr>
-      <w:proofErr w:type="spellStart"/>
-      <w:r>
-        <w:rPr>
-          <w:b/>
-          <w:bCs/>
-          <w:sz w:val="24"/>
-          <w:szCs w:val="24"/>
-        </w:rPr>
-        <w:t>npm</w:t>
-      </w:r>
-      <w:proofErr w:type="spellEnd"/>
-      <w:r>
-        <w:rPr>
-          <w:b/>
-          <w:bCs/>
-          <w:sz w:val="24"/>
-          <w:szCs w:val="24"/>
-        </w:rPr>
-        <w:t xml:space="preserve"> install</w:t>
-      </w:r>
+      </w:pPr>
     </w:p>
     <w:sectPr>
       <w:pgSz w:w="12240" w:h="15840"/>
-      <w:pgMar w:top="1440" w:right="1440" w:bottom="1440" w:left="1440" w:header="720" w:footer="720" w:gutter="0"/>
+      <w:pgMar w:top="1440" w:right="1440" w:bottom="1276" w:left="1440" w:header="720" w:footer="720" w:gutter="0"/>
       <w:cols w:space="720"/>
       <w:docGrid w:linePitch="360"/>
     </w:sectPr>
@@ -1589,6 +2295,381 @@
     </w:lvl>
   </w:abstractNum>
   <w:abstractNum w:abstractNumId="2" w15:restartNumberingAfterBreak="0">
+    <w:nsid w:val="2159166C"/>
+    <w:multiLevelType w:val="multilevel"/>
+    <w:tmpl w:val="CDB66B02"/>
+    <w:lvl w:ilvl="0">
+      <w:start w:val="1"/>
+      <w:numFmt w:val="bullet"/>
+      <w:lvlText w:val=""/>
+      <w:lvlJc w:val="left"/>
+      <w:pPr>
+        <w:tabs>
+          <w:tab w:val="num" w:pos="720"/>
+        </w:tabs>
+        <w:ind w:left="720" w:hanging="360"/>
+      </w:pPr>
+      <w:rPr>
+        <w:rFonts w:ascii="Symbol" w:hAnsi="Symbol" w:hint="default"/>
+        <w:sz w:val="20"/>
+      </w:rPr>
+    </w:lvl>
+    <w:lvl w:ilvl="1" w:tentative="1">
+      <w:start w:val="1"/>
+      <w:numFmt w:val="bullet"/>
+      <w:lvlText w:val="o"/>
+      <w:lvlJc w:val="left"/>
+      <w:pPr>
+        <w:tabs>
+          <w:tab w:val="num" w:pos="1440"/>
+        </w:tabs>
+        <w:ind w:left="1440" w:hanging="360"/>
+      </w:pPr>
+      <w:rPr>
+        <w:rFonts w:ascii="Courier New" w:hAnsi="Courier New" w:hint="default"/>
+        <w:sz w:val="20"/>
+      </w:rPr>
+    </w:lvl>
+    <w:lvl w:ilvl="2" w:tentative="1">
+      <w:start w:val="1"/>
+      <w:numFmt w:val="bullet"/>
+      <w:lvlText w:val=""/>
+      <w:lvlJc w:val="left"/>
+      <w:pPr>
+        <w:tabs>
+          <w:tab w:val="num" w:pos="2160"/>
+        </w:tabs>
+        <w:ind w:left="2160" w:hanging="360"/>
+      </w:pPr>
+      <w:rPr>
+        <w:rFonts w:ascii="Wingdings" w:hAnsi="Wingdings" w:hint="default"/>
+        <w:sz w:val="20"/>
+      </w:rPr>
+    </w:lvl>
+    <w:lvl w:ilvl="3" w:tentative="1">
+      <w:start w:val="1"/>
+      <w:numFmt w:val="bullet"/>
+      <w:lvlText w:val=""/>
+      <w:lvlJc w:val="left"/>
+      <w:pPr>
+        <w:tabs>
+          <w:tab w:val="num" w:pos="2880"/>
+        </w:tabs>
+        <w:ind w:left="2880" w:hanging="360"/>
+      </w:pPr>
+      <w:rPr>
+        <w:rFonts w:ascii="Wingdings" w:hAnsi="Wingdings" w:hint="default"/>
+        <w:sz w:val="20"/>
+      </w:rPr>
+    </w:lvl>
+    <w:lvl w:ilvl="4" w:tentative="1">
+      <w:start w:val="1"/>
+      <w:numFmt w:val="bullet"/>
+      <w:lvlText w:val=""/>
+      <w:lvlJc w:val="left"/>
+      <w:pPr>
+        <w:tabs>
+          <w:tab w:val="num" w:pos="3600"/>
+        </w:tabs>
+        <w:ind w:left="3600" w:hanging="360"/>
+      </w:pPr>
+      <w:rPr>
+        <w:rFonts w:ascii="Wingdings" w:hAnsi="Wingdings" w:hint="default"/>
+        <w:sz w:val="20"/>
+      </w:rPr>
+    </w:lvl>
+    <w:lvl w:ilvl="5" w:tentative="1">
+      <w:start w:val="1"/>
+      <w:numFmt w:val="bullet"/>
+      <w:lvlText w:val=""/>
+      <w:lvlJc w:val="left"/>
+      <w:pPr>
+        <w:tabs>
+          <w:tab w:val="num" w:pos="4320"/>
+        </w:tabs>
+        <w:ind w:left="4320" w:hanging="360"/>
+      </w:pPr>
+      <w:rPr>
+        <w:rFonts w:ascii="Wingdings" w:hAnsi="Wingdings" w:hint="default"/>
+        <w:sz w:val="20"/>
+      </w:rPr>
+    </w:lvl>
+    <w:lvl w:ilvl="6" w:tentative="1">
+      <w:start w:val="1"/>
+      <w:numFmt w:val="bullet"/>
+      <w:lvlText w:val=""/>
+      <w:lvlJc w:val="left"/>
+      <w:pPr>
+        <w:tabs>
+          <w:tab w:val="num" w:pos="5040"/>
+        </w:tabs>
+        <w:ind w:left="5040" w:hanging="360"/>
+      </w:pPr>
+      <w:rPr>
+        <w:rFonts w:ascii="Wingdings" w:hAnsi="Wingdings" w:hint="default"/>
+        <w:sz w:val="20"/>
+      </w:rPr>
+    </w:lvl>
+    <w:lvl w:ilvl="7" w:tentative="1">
+      <w:start w:val="1"/>
+      <w:numFmt w:val="bullet"/>
+      <w:lvlText w:val=""/>
+      <w:lvlJc w:val="left"/>
+      <w:pPr>
+        <w:tabs>
+          <w:tab w:val="num" w:pos="5760"/>
+        </w:tabs>
+        <w:ind w:left="5760" w:hanging="360"/>
+      </w:pPr>
+      <w:rPr>
+        <w:rFonts w:ascii="Wingdings" w:hAnsi="Wingdings" w:hint="default"/>
+        <w:sz w:val="20"/>
+      </w:rPr>
+    </w:lvl>
+    <w:lvl w:ilvl="8" w:tentative="1">
+      <w:start w:val="1"/>
+      <w:numFmt w:val="bullet"/>
+      <w:lvlText w:val=""/>
+      <w:lvlJc w:val="left"/>
+      <w:pPr>
+        <w:tabs>
+          <w:tab w:val="num" w:pos="6480"/>
+        </w:tabs>
+        <w:ind w:left="6480" w:hanging="360"/>
+      </w:pPr>
+      <w:rPr>
+        <w:rFonts w:ascii="Wingdings" w:hAnsi="Wingdings" w:hint="default"/>
+        <w:sz w:val="20"/>
+      </w:rPr>
+    </w:lvl>
+  </w:abstractNum>
+  <w:abstractNum w:abstractNumId="3" w15:restartNumberingAfterBreak="0">
+    <w:nsid w:val="32A64777"/>
+    <w:multiLevelType w:val="multilevel"/>
+    <w:tmpl w:val="D772AA30"/>
+    <w:lvl w:ilvl="0">
+      <w:start w:val="1"/>
+      <w:numFmt w:val="decimal"/>
+      <w:lvlText w:val="%1."/>
+      <w:lvlJc w:val="left"/>
+      <w:pPr>
+        <w:tabs>
+          <w:tab w:val="num" w:pos="720"/>
+        </w:tabs>
+        <w:ind w:left="720" w:hanging="360"/>
+      </w:pPr>
+    </w:lvl>
+    <w:lvl w:ilvl="1" w:tentative="1">
+      <w:start w:val="1"/>
+      <w:numFmt w:val="decimal"/>
+      <w:lvlText w:val="%2."/>
+      <w:lvlJc w:val="left"/>
+      <w:pPr>
+        <w:tabs>
+          <w:tab w:val="num" w:pos="1440"/>
+        </w:tabs>
+        <w:ind w:left="1440" w:hanging="360"/>
+      </w:pPr>
+    </w:lvl>
+    <w:lvl w:ilvl="2" w:tentative="1">
+      <w:start w:val="1"/>
+      <w:numFmt w:val="decimal"/>
+      <w:lvlText w:val="%3."/>
+      <w:lvlJc w:val="left"/>
+      <w:pPr>
+        <w:tabs>
+          <w:tab w:val="num" w:pos="2160"/>
+        </w:tabs>
+        <w:ind w:left="2160" w:hanging="360"/>
+      </w:pPr>
+    </w:lvl>
+    <w:lvl w:ilvl="3" w:tentative="1">
+      <w:start w:val="1"/>
+      <w:numFmt w:val="decimal"/>
+      <w:lvlText w:val="%4."/>
+      <w:lvlJc w:val="left"/>
+      <w:pPr>
+        <w:tabs>
+          <w:tab w:val="num" w:pos="2880"/>
+        </w:tabs>
+        <w:ind w:left="2880" w:hanging="360"/>
+      </w:pPr>
+    </w:lvl>
+    <w:lvl w:ilvl="4" w:tentative="1">
+      <w:start w:val="1"/>
+      <w:numFmt w:val="decimal"/>
+      <w:lvlText w:val="%5."/>
+      <w:lvlJc w:val="left"/>
+      <w:pPr>
+        <w:tabs>
+          <w:tab w:val="num" w:pos="3600"/>
+        </w:tabs>
+        <w:ind w:left="3600" w:hanging="360"/>
+      </w:pPr>
+    </w:lvl>
+    <w:lvl w:ilvl="5" w:tentative="1">
+      <w:start w:val="1"/>
+      <w:numFmt w:val="decimal"/>
+      <w:lvlText w:val="%6."/>
+      <w:lvlJc w:val="left"/>
+      <w:pPr>
+        <w:tabs>
+          <w:tab w:val="num" w:pos="4320"/>
+        </w:tabs>
+        <w:ind w:left="4320" w:hanging="360"/>
+      </w:pPr>
+    </w:lvl>
+    <w:lvl w:ilvl="6" w:tentative="1">
+      <w:start w:val="1"/>
+      <w:numFmt w:val="decimal"/>
+      <w:lvlText w:val="%7."/>
+      <w:lvlJc w:val="left"/>
+      <w:pPr>
+        <w:tabs>
+          <w:tab w:val="num" w:pos="5040"/>
+        </w:tabs>
+        <w:ind w:left="5040" w:hanging="360"/>
+      </w:pPr>
+    </w:lvl>
+    <w:lvl w:ilvl="7" w:tentative="1">
+      <w:start w:val="1"/>
+      <w:numFmt w:val="decimal"/>
+      <w:lvlText w:val="%8."/>
+      <w:lvlJc w:val="left"/>
+      <w:pPr>
+        <w:tabs>
+          <w:tab w:val="num" w:pos="5760"/>
+        </w:tabs>
+        <w:ind w:left="5760" w:hanging="360"/>
+      </w:pPr>
+    </w:lvl>
+    <w:lvl w:ilvl="8" w:tentative="1">
+      <w:start w:val="1"/>
+      <w:numFmt w:val="decimal"/>
+      <w:lvlText w:val="%9."/>
+      <w:lvlJc w:val="left"/>
+      <w:pPr>
+        <w:tabs>
+          <w:tab w:val="num" w:pos="6480"/>
+        </w:tabs>
+        <w:ind w:left="6480" w:hanging="360"/>
+      </w:pPr>
+    </w:lvl>
+  </w:abstractNum>
+  <w:abstractNum w:abstractNumId="4" w15:restartNumberingAfterBreak="0">
+    <w:nsid w:val="47122ED6"/>
+    <w:multiLevelType w:val="multilevel"/>
+    <w:tmpl w:val="1C705A06"/>
+    <w:lvl w:ilvl="0">
+      <w:start w:val="1"/>
+      <w:numFmt w:val="decimal"/>
+      <w:lvlText w:val="%1."/>
+      <w:lvlJc w:val="left"/>
+      <w:pPr>
+        <w:tabs>
+          <w:tab w:val="num" w:pos="720"/>
+        </w:tabs>
+        <w:ind w:left="720" w:hanging="360"/>
+      </w:pPr>
+    </w:lvl>
+    <w:lvl w:ilvl="1" w:tentative="1">
+      <w:start w:val="1"/>
+      <w:numFmt w:val="decimal"/>
+      <w:lvlText w:val="%2."/>
+      <w:lvlJc w:val="left"/>
+      <w:pPr>
+        <w:tabs>
+          <w:tab w:val="num" w:pos="1440"/>
+        </w:tabs>
+        <w:ind w:left="1440" w:hanging="360"/>
+      </w:pPr>
+    </w:lvl>
+    <w:lvl w:ilvl="2" w:tentative="1">
+      <w:start w:val="1"/>
+      <w:numFmt w:val="decimal"/>
+      <w:lvlText w:val="%3."/>
+      <w:lvlJc w:val="left"/>
+      <w:pPr>
+        <w:tabs>
+          <w:tab w:val="num" w:pos="2160"/>
+        </w:tabs>
+        <w:ind w:left="2160" w:hanging="360"/>
+      </w:pPr>
+    </w:lvl>
+    <w:lvl w:ilvl="3" w:tentative="1">
+      <w:start w:val="1"/>
+      <w:numFmt w:val="decimal"/>
+      <w:lvlText w:val="%4."/>
+      <w:lvlJc w:val="left"/>
+      <w:pPr>
+        <w:tabs>
+          <w:tab w:val="num" w:pos="2880"/>
+        </w:tabs>
+        <w:ind w:left="2880" w:hanging="360"/>
+      </w:pPr>
+    </w:lvl>
+    <w:lvl w:ilvl="4" w:tentative="1">
+      <w:start w:val="1"/>
+      <w:numFmt w:val="decimal"/>
+      <w:lvlText w:val="%5."/>
+      <w:lvlJc w:val="left"/>
+      <w:pPr>
+        <w:tabs>
+          <w:tab w:val="num" w:pos="3600"/>
+        </w:tabs>
+        <w:ind w:left="3600" w:hanging="360"/>
+      </w:pPr>
+    </w:lvl>
+    <w:lvl w:ilvl="5" w:tentative="1">
+      <w:start w:val="1"/>
+      <w:numFmt w:val="decimal"/>
+      <w:lvlText w:val="%6."/>
+      <w:lvlJc w:val="left"/>
+      <w:pPr>
+        <w:tabs>
+          <w:tab w:val="num" w:pos="4320"/>
+        </w:tabs>
+        <w:ind w:left="4320" w:hanging="360"/>
+      </w:pPr>
+    </w:lvl>
+    <w:lvl w:ilvl="6" w:tentative="1">
+      <w:start w:val="1"/>
+      <w:numFmt w:val="decimal"/>
+      <w:lvlText w:val="%7."/>
+      <w:lvlJc w:val="left"/>
+      <w:pPr>
+        <w:tabs>
+          <w:tab w:val="num" w:pos="5040"/>
+        </w:tabs>
+        <w:ind w:left="5040" w:hanging="360"/>
+      </w:pPr>
+    </w:lvl>
+    <w:lvl w:ilvl="7" w:tentative="1">
+      <w:start w:val="1"/>
+      <w:numFmt w:val="decimal"/>
+      <w:lvlText w:val="%8."/>
+      <w:lvlJc w:val="left"/>
+      <w:pPr>
+        <w:tabs>
+          <w:tab w:val="num" w:pos="5760"/>
+        </w:tabs>
+        <w:ind w:left="5760" w:hanging="360"/>
+      </w:pPr>
+    </w:lvl>
+    <w:lvl w:ilvl="8" w:tentative="1">
+      <w:start w:val="1"/>
+      <w:numFmt w:val="decimal"/>
+      <w:lvlText w:val="%9."/>
+      <w:lvlJc w:val="left"/>
+      <w:pPr>
+        <w:tabs>
+          <w:tab w:val="num" w:pos="6480"/>
+        </w:tabs>
+        <w:ind w:left="6480" w:hanging="360"/>
+      </w:pPr>
+    </w:lvl>
+  </w:abstractNum>
+  <w:abstractNum w:abstractNumId="5" w15:restartNumberingAfterBreak="0">
     <w:nsid w:val="560A016F"/>
     <w:multiLevelType w:val="multilevel"/>
     <w:tmpl w:val="7C1CA802"/>
@@ -1733,7 +2814,7 @@
       </w:rPr>
     </w:lvl>
   </w:abstractNum>
-  <w:abstractNum w:abstractNumId="3" w15:restartNumberingAfterBreak="0">
+  <w:abstractNum w:abstractNumId="6" w15:restartNumberingAfterBreak="0">
     <w:nsid w:val="583B094D"/>
     <w:multiLevelType w:val="multilevel"/>
     <w:tmpl w:val="0C1CD580"/>
@@ -1878,7 +2959,7 @@
       </w:rPr>
     </w:lvl>
   </w:abstractNum>
-  <w:abstractNum w:abstractNumId="4" w15:restartNumberingAfterBreak="0">
+  <w:abstractNum w:abstractNumId="7" w15:restartNumberingAfterBreak="0">
     <w:nsid w:val="6EF204D7"/>
     <w:multiLevelType w:val="multilevel"/>
     <w:tmpl w:val="9BDEFA72"/>
@@ -2030,13 +3111,22 @@
     <w:abstractNumId w:val="1"/>
   </w:num>
   <w:num w:numId="3">
-    <w:abstractNumId w:val="2"/>
+    <w:abstractNumId w:val="5"/>
   </w:num>
   <w:num w:numId="4">
+    <w:abstractNumId w:val="7"/>
+  </w:num>
+  <w:num w:numId="5">
+    <w:abstractNumId w:val="6"/>
+  </w:num>
+  <w:num w:numId="6">
+    <w:abstractNumId w:val="3"/>
+  </w:num>
+  <w:num w:numId="7">
     <w:abstractNumId w:val="4"/>
   </w:num>
-  <w:num w:numId="5">
-    <w:abstractNumId w:val="3"/>
+  <w:num w:numId="8">
+    <w:abstractNumId w:val="2"/>
   </w:num>
 </w:numbering>
 </file>
@@ -2573,6 +3663,32 @@
       <w:iCs/>
     </w:rPr>
   </w:style>
+  <w:style w:type="paragraph" w:customStyle="1" w:styleId="whitespace-pre-wrap">
+    <w:name w:val="whitespace-pre-wrap"/>
+    <w:basedOn w:val="Normal"/>
+    <w:rsid w:val="006F7661"/>
+    <w:pPr>
+      <w:spacing w:before="100" w:beforeAutospacing="1" w:after="100" w:afterAutospacing="1" w:line="240" w:lineRule="auto"/>
+    </w:pPr>
+    <w:rPr>
+      <w:rFonts w:ascii="Times New Roman" w:eastAsia="Times New Roman" w:hAnsi="Times New Roman" w:cs="Times New Roman"/>
+      <w:sz w:val="24"/>
+      <w:szCs w:val="24"/>
+    </w:rPr>
+  </w:style>
+  <w:style w:type="paragraph" w:customStyle="1" w:styleId="whitespace-normal">
+    <w:name w:val="whitespace-normal"/>
+    <w:basedOn w:val="Normal"/>
+    <w:rsid w:val="006F7661"/>
+    <w:pPr>
+      <w:spacing w:before="100" w:beforeAutospacing="1" w:after="100" w:afterAutospacing="1" w:line="240" w:lineRule="auto"/>
+    </w:pPr>
+    <w:rPr>
+      <w:rFonts w:ascii="Times New Roman" w:eastAsia="Times New Roman" w:hAnsi="Times New Roman" w:cs="Times New Roman"/>
+      <w:sz w:val="24"/>
+      <w:szCs w:val="24"/>
+    </w:rPr>
+  </w:style>
 </w:styles>
 </file>
 

</xml_diff>